<commit_message>
start doing zip rad
</commit_message>
<xml_diff>
--- a/cs231n/assignment1/cs231n/classifiers/mv_apm.docx
+++ b/cs231n/assignment1/cs231n/classifiers/mv_apm.docx
@@ -3558,7 +3558,2285 @@
           <w:rStyle w:val="s1"/>
           <w:sz w:val="24"/>
         </w:rPr>
-        <w:t>/tp</w:t>
+        <w:t>/tplus3XY.csv</w:t>
+      </w:r>
+    </w:p>
+    <w:p>
+      <w:pPr>
+        <w:pStyle w:val="p3"/>
+        <w:rPr>
+          <w:rStyle w:val="s1"/>
+          <w:sz w:val="24"/>
+        </w:rPr>
+      </w:pPr>
+      <w:r>
+        <w:rPr>
+          <w:rStyle w:val="apple-tab-span"/>
+          <w:sz w:val="24"/>
+        </w:rPr>
+        <w:tab/>
+      </w:r>
+      <w:r>
+        <w:rPr>
+          <w:rStyle w:val="apple-tab-span"/>
+          <w:sz w:val="24"/>
+        </w:rPr>
+        <w:tab/>
+      </w:r>
+      <w:r>
+        <w:rPr>
+          <w:rStyle w:val="apple-tab-span"/>
+          <w:sz w:val="24"/>
+        </w:rPr>
+        <w:tab/>
+      </w:r>
+      <w:proofErr w:type="spellStart"/>
+      <w:r>
+        <w:rPr>
+          <w:rStyle w:val="s1"/>
+          <w:sz w:val="24"/>
+        </w:rPr>
+        <w:t>datapull</w:t>
+      </w:r>
+      <w:proofErr w:type="spellEnd"/>
+      <w:r>
+        <w:rPr>
+          <w:rStyle w:val="s1"/>
+          <w:sz w:val="24"/>
+        </w:rPr>
+        <w:t>/tplus4XY.csv</w:t>
+      </w:r>
+    </w:p>
+    <w:p>
+      <w:pPr>
+        <w:pStyle w:val="p3"/>
+        <w:ind w:left="2160"/>
+        <w:rPr>
+          <w:sz w:val="24"/>
+        </w:rPr>
+      </w:pPr>
+      <w:r>
+        <w:rPr>
+          <w:sz w:val="24"/>
+        </w:rPr>
+        <w:t>2010</w:t>
+      </w:r>
+      <w:r>
+        <w:rPr>
+          <w:sz w:val="24"/>
+        </w:rPr>
+        <w:t>-2016New_Agent_Assignments.xlsx</w:t>
+      </w:r>
+    </w:p>
+    <w:p>
+      <w:pPr>
+        <w:pStyle w:val="p3"/>
+        <w:rPr>
+          <w:sz w:val="24"/>
+        </w:rPr>
+      </w:pPr>
+      <w:r>
+        <w:rPr>
+          <w:rStyle w:val="apple-tab-span"/>
+          <w:sz w:val="24"/>
+        </w:rPr>
+        <w:tab/>
+      </w:r>
+      <w:r>
+        <w:rPr>
+          <w:rStyle w:val="s1"/>
+          <w:sz w:val="24"/>
+        </w:rPr>
+        <w:t>OUTPUTS:</w:t>
+      </w:r>
+    </w:p>
+    <w:p>
+      <w:pPr>
+        <w:pStyle w:val="p3"/>
+        <w:rPr>
+          <w:sz w:val="24"/>
+        </w:rPr>
+      </w:pPr>
+      <w:r>
+        <w:rPr>
+          <w:rStyle w:val="apple-tab-span"/>
+          <w:sz w:val="24"/>
+        </w:rPr>
+        <w:tab/>
+      </w:r>
+      <w:r>
+        <w:rPr>
+          <w:rStyle w:val="apple-tab-span"/>
+          <w:sz w:val="24"/>
+        </w:rPr>
+        <w:tab/>
+      </w:r>
+      <w:r>
+        <w:rPr>
+          <w:rStyle w:val="apple-tab-span"/>
+          <w:sz w:val="24"/>
+        </w:rPr>
+        <w:tab/>
+      </w:r>
+      <w:proofErr w:type="spellStart"/>
+      <w:r>
+        <w:rPr>
+          <w:rStyle w:val="s1"/>
+          <w:sz w:val="24"/>
+        </w:rPr>
+        <w:t>datapull</w:t>
+      </w:r>
+      <w:proofErr w:type="spellEnd"/>
+      <w:r>
+        <w:rPr>
+          <w:rStyle w:val="s1"/>
+          <w:sz w:val="24"/>
+        </w:rPr>
+        <w:t>/tplus1XY_newAgents.csv</w:t>
+      </w:r>
+    </w:p>
+    <w:p>
+      <w:pPr>
+        <w:pStyle w:val="p3"/>
+        <w:rPr>
+          <w:sz w:val="24"/>
+        </w:rPr>
+      </w:pPr>
+      <w:r>
+        <w:rPr>
+          <w:rStyle w:val="apple-tab-span"/>
+          <w:sz w:val="24"/>
+        </w:rPr>
+        <w:tab/>
+      </w:r>
+      <w:r>
+        <w:rPr>
+          <w:rStyle w:val="apple-tab-span"/>
+          <w:sz w:val="24"/>
+        </w:rPr>
+        <w:tab/>
+      </w:r>
+      <w:r>
+        <w:rPr>
+          <w:rStyle w:val="apple-tab-span"/>
+          <w:sz w:val="24"/>
+        </w:rPr>
+        <w:tab/>
+      </w:r>
+      <w:proofErr w:type="spellStart"/>
+      <w:r>
+        <w:rPr>
+          <w:rStyle w:val="s1"/>
+          <w:sz w:val="24"/>
+        </w:rPr>
+        <w:t>datapull</w:t>
+      </w:r>
+      <w:proofErr w:type="spellEnd"/>
+      <w:r>
+        <w:rPr>
+          <w:rStyle w:val="s1"/>
+          <w:sz w:val="24"/>
+        </w:rPr>
+        <w:t>/tplus2XY_newAgents.csv</w:t>
+      </w:r>
+    </w:p>
+    <w:p>
+      <w:pPr>
+        <w:pStyle w:val="p3"/>
+        <w:rPr>
+          <w:sz w:val="24"/>
+        </w:rPr>
+      </w:pPr>
+      <w:r>
+        <w:rPr>
+          <w:rStyle w:val="apple-tab-span"/>
+          <w:sz w:val="24"/>
+        </w:rPr>
+        <w:tab/>
+      </w:r>
+      <w:r>
+        <w:rPr>
+          <w:rStyle w:val="apple-tab-span"/>
+          <w:sz w:val="24"/>
+        </w:rPr>
+        <w:tab/>
+      </w:r>
+      <w:r>
+        <w:rPr>
+          <w:rStyle w:val="apple-tab-span"/>
+          <w:sz w:val="24"/>
+        </w:rPr>
+        <w:tab/>
+      </w:r>
+      <w:proofErr w:type="spellStart"/>
+      <w:r>
+        <w:rPr>
+          <w:rStyle w:val="s1"/>
+          <w:sz w:val="24"/>
+        </w:rPr>
+        <w:t>datapull</w:t>
+      </w:r>
+      <w:proofErr w:type="spellEnd"/>
+      <w:r>
+        <w:rPr>
+          <w:rStyle w:val="s1"/>
+          <w:sz w:val="24"/>
+        </w:rPr>
+        <w:t>/tplus3XY_newAgents.csv</w:t>
+      </w:r>
+    </w:p>
+    <w:p>
+      <w:pPr>
+        <w:pStyle w:val="p3"/>
+        <w:rPr>
+          <w:sz w:val="24"/>
+        </w:rPr>
+      </w:pPr>
+      <w:r>
+        <w:rPr>
+          <w:rStyle w:val="apple-tab-span"/>
+          <w:sz w:val="24"/>
+        </w:rPr>
+        <w:tab/>
+      </w:r>
+      <w:r>
+        <w:rPr>
+          <w:rStyle w:val="apple-tab-span"/>
+          <w:sz w:val="24"/>
+        </w:rPr>
+        <w:tab/>
+      </w:r>
+      <w:r>
+        <w:rPr>
+          <w:rStyle w:val="apple-tab-span"/>
+          <w:sz w:val="24"/>
+        </w:rPr>
+        <w:tab/>
+      </w:r>
+      <w:proofErr w:type="spellStart"/>
+      <w:r>
+        <w:rPr>
+          <w:rStyle w:val="s1"/>
+          <w:sz w:val="24"/>
+        </w:rPr>
+        <w:t>datapull</w:t>
+      </w:r>
+      <w:proofErr w:type="spellEnd"/>
+      <w:r>
+        <w:rPr>
+          <w:rStyle w:val="s1"/>
+          <w:sz w:val="24"/>
+        </w:rPr>
+        <w:t>/tplus4XY_newAgents.csv</w:t>
+      </w:r>
+    </w:p>
+    <w:p>
+      <w:pPr>
+        <w:pStyle w:val="p3"/>
+        <w:rPr>
+          <w:sz w:val="24"/>
+        </w:rPr>
+      </w:pPr>
+      <w:r>
+        <w:rPr>
+          <w:rStyle w:val="apple-tab-span"/>
+          <w:sz w:val="24"/>
+        </w:rPr>
+        <w:tab/>
+      </w:r>
+      <w:r>
+        <w:rPr>
+          <w:rStyle w:val="apple-tab-span"/>
+          <w:sz w:val="24"/>
+        </w:rPr>
+        <w:tab/>
+      </w:r>
+      <w:r>
+        <w:rPr>
+          <w:rStyle w:val="s1"/>
+          <w:sz w:val="24"/>
+        </w:rPr>
+        <w:t xml:space="preserve">these are training </w:t>
+      </w:r>
+      <w:proofErr w:type="spellStart"/>
+      <w:r>
+        <w:rPr>
+          <w:rStyle w:val="s1"/>
+          <w:sz w:val="24"/>
+        </w:rPr>
+        <w:t>xy</w:t>
+      </w:r>
+      <w:proofErr w:type="spellEnd"/>
+      <w:r>
+        <w:rPr>
+          <w:rStyle w:val="s1"/>
+          <w:sz w:val="24"/>
+        </w:rPr>
+        <w:t xml:space="preserve"> data frame for new agents model</w:t>
+      </w:r>
+    </w:p>
+    <w:p>
+      <w:pPr>
+        <w:pStyle w:val="p2"/>
+        <w:rPr>
+          <w:sz w:val="24"/>
+        </w:rPr>
+      </w:pPr>
+    </w:p>
+    <w:p>
+      <w:pPr>
+        <w:pStyle w:val="p3"/>
+        <w:rPr>
+          <w:sz w:val="24"/>
+        </w:rPr>
+      </w:pPr>
+      <w:r>
+        <w:rPr>
+          <w:rStyle w:val="apple-tab-span"/>
+          <w:sz w:val="24"/>
+        </w:rPr>
+        <w:tab/>
+      </w:r>
+      <w:r>
+        <w:rPr>
+          <w:rStyle w:val="s1"/>
+          <w:b/>
+          <w:bCs/>
+          <w:sz w:val="24"/>
+        </w:rPr>
+        <w:t>3yearSmoothAPM.py:</w:t>
+      </w:r>
+    </w:p>
+    <w:p>
+      <w:pPr>
+        <w:pStyle w:val="p3"/>
+        <w:rPr>
+          <w:sz w:val="24"/>
+        </w:rPr>
+      </w:pPr>
+      <w:r>
+        <w:rPr>
+          <w:rStyle w:val="apple-tab-span"/>
+          <w:sz w:val="24"/>
+        </w:rPr>
+        <w:tab/>
+      </w:r>
+      <w:r>
+        <w:rPr>
+          <w:rStyle w:val="s1"/>
+          <w:sz w:val="24"/>
+        </w:rPr>
+        <w:t>INPUTS:</w:t>
+      </w:r>
+    </w:p>
+    <w:p>
+      <w:pPr>
+        <w:pStyle w:val="p3"/>
+        <w:rPr>
+          <w:sz w:val="24"/>
+        </w:rPr>
+      </w:pPr>
+      <w:r>
+        <w:rPr>
+          <w:rStyle w:val="apple-tab-span"/>
+          <w:sz w:val="24"/>
+        </w:rPr>
+        <w:tab/>
+      </w:r>
+      <w:r>
+        <w:rPr>
+          <w:rStyle w:val="apple-tab-span"/>
+          <w:sz w:val="24"/>
+        </w:rPr>
+        <w:tab/>
+      </w:r>
+      <w:r>
+        <w:rPr>
+          <w:rStyle w:val="apple-tab-span"/>
+          <w:sz w:val="24"/>
+        </w:rPr>
+        <w:tab/>
+      </w:r>
+      <w:proofErr w:type="spellStart"/>
+      <w:r>
+        <w:rPr>
+          <w:rStyle w:val="s1"/>
+          <w:sz w:val="24"/>
+        </w:rPr>
+        <w:t>datapull</w:t>
+      </w:r>
+      <w:proofErr w:type="spellEnd"/>
+      <w:r>
+        <w:rPr>
+          <w:rStyle w:val="s1"/>
+          <w:sz w:val="24"/>
+        </w:rPr>
+        <w:t>/targets2011.csv</w:t>
+      </w:r>
+    </w:p>
+    <w:p>
+      <w:pPr>
+        <w:pStyle w:val="p3"/>
+        <w:rPr>
+          <w:sz w:val="24"/>
+        </w:rPr>
+      </w:pPr>
+      <w:r>
+        <w:rPr>
+          <w:rStyle w:val="apple-tab-span"/>
+          <w:sz w:val="24"/>
+        </w:rPr>
+        <w:tab/>
+      </w:r>
+      <w:r>
+        <w:rPr>
+          <w:rStyle w:val="apple-tab-span"/>
+          <w:sz w:val="24"/>
+        </w:rPr>
+        <w:tab/>
+      </w:r>
+      <w:r>
+        <w:rPr>
+          <w:rStyle w:val="apple-tab-span"/>
+          <w:sz w:val="24"/>
+        </w:rPr>
+        <w:tab/>
+      </w:r>
+      <w:proofErr w:type="spellStart"/>
+      <w:r>
+        <w:rPr>
+          <w:rStyle w:val="s1"/>
+          <w:sz w:val="24"/>
+        </w:rPr>
+        <w:t>datapull</w:t>
+      </w:r>
+      <w:proofErr w:type="spellEnd"/>
+      <w:r>
+        <w:rPr>
+          <w:rStyle w:val="s1"/>
+          <w:sz w:val="24"/>
+        </w:rPr>
+        <w:t>/targets2012.csv</w:t>
+      </w:r>
+    </w:p>
+    <w:p>
+      <w:pPr>
+        <w:pStyle w:val="p3"/>
+        <w:rPr>
+          <w:sz w:val="24"/>
+        </w:rPr>
+      </w:pPr>
+      <w:r>
+        <w:rPr>
+          <w:rStyle w:val="apple-tab-span"/>
+          <w:sz w:val="24"/>
+        </w:rPr>
+        <w:tab/>
+      </w:r>
+      <w:r>
+        <w:rPr>
+          <w:rStyle w:val="apple-tab-span"/>
+          <w:sz w:val="24"/>
+        </w:rPr>
+        <w:tab/>
+      </w:r>
+      <w:r>
+        <w:rPr>
+          <w:rStyle w:val="apple-tab-span"/>
+          <w:sz w:val="24"/>
+        </w:rPr>
+        <w:tab/>
+      </w:r>
+      <w:proofErr w:type="spellStart"/>
+      <w:r>
+        <w:rPr>
+          <w:rStyle w:val="s1"/>
+          <w:sz w:val="24"/>
+        </w:rPr>
+        <w:t>datapull</w:t>
+      </w:r>
+      <w:proofErr w:type="spellEnd"/>
+      <w:r>
+        <w:rPr>
+          <w:rStyle w:val="s1"/>
+          <w:sz w:val="24"/>
+        </w:rPr>
+        <w:t>/targets2013.csv</w:t>
+      </w:r>
+      <w:r>
+        <w:rPr>
+          <w:rStyle w:val="apple-tab-span"/>
+          <w:sz w:val="24"/>
+        </w:rPr>
+        <w:tab/>
+      </w:r>
+    </w:p>
+    <w:p>
+      <w:pPr>
+        <w:pStyle w:val="p3"/>
+        <w:rPr>
+          <w:sz w:val="24"/>
+        </w:rPr>
+      </w:pPr>
+      <w:r>
+        <w:rPr>
+          <w:rStyle w:val="apple-tab-span"/>
+          <w:sz w:val="24"/>
+        </w:rPr>
+        <w:tab/>
+      </w:r>
+      <w:r>
+        <w:rPr>
+          <w:rStyle w:val="apple-tab-span"/>
+          <w:sz w:val="24"/>
+        </w:rPr>
+        <w:tab/>
+      </w:r>
+      <w:r>
+        <w:rPr>
+          <w:rStyle w:val="apple-tab-span"/>
+          <w:sz w:val="24"/>
+        </w:rPr>
+        <w:tab/>
+      </w:r>
+      <w:proofErr w:type="spellStart"/>
+      <w:r>
+        <w:rPr>
+          <w:rStyle w:val="s1"/>
+          <w:sz w:val="24"/>
+        </w:rPr>
+        <w:t>datapull</w:t>
+      </w:r>
+      <w:proofErr w:type="spellEnd"/>
+      <w:r>
+        <w:rPr>
+          <w:rStyle w:val="s1"/>
+          <w:sz w:val="24"/>
+        </w:rPr>
+        <w:t>/targets2014.csv</w:t>
+      </w:r>
+    </w:p>
+    <w:p>
+      <w:pPr>
+        <w:pStyle w:val="p3"/>
+        <w:rPr>
+          <w:sz w:val="24"/>
+        </w:rPr>
+      </w:pPr>
+      <w:r>
+        <w:rPr>
+          <w:rStyle w:val="apple-tab-span"/>
+          <w:sz w:val="24"/>
+        </w:rPr>
+        <w:tab/>
+      </w:r>
+      <w:r>
+        <w:rPr>
+          <w:rStyle w:val="apple-tab-span"/>
+          <w:sz w:val="24"/>
+        </w:rPr>
+        <w:tab/>
+      </w:r>
+      <w:r>
+        <w:rPr>
+          <w:rStyle w:val="apple-tab-span"/>
+          <w:sz w:val="24"/>
+        </w:rPr>
+        <w:tab/>
+      </w:r>
+      <w:proofErr w:type="spellStart"/>
+      <w:r>
+        <w:rPr>
+          <w:rStyle w:val="s1"/>
+          <w:sz w:val="24"/>
+        </w:rPr>
+        <w:t>datapull</w:t>
+      </w:r>
+      <w:proofErr w:type="spellEnd"/>
+      <w:r>
+        <w:rPr>
+          <w:rStyle w:val="s1"/>
+          <w:sz w:val="24"/>
+        </w:rPr>
+        <w:t>/targets2015.csv</w:t>
+      </w:r>
+    </w:p>
+    <w:p>
+      <w:pPr>
+        <w:pStyle w:val="p3"/>
+        <w:rPr>
+          <w:sz w:val="24"/>
+        </w:rPr>
+      </w:pPr>
+      <w:r>
+        <w:rPr>
+          <w:rStyle w:val="apple-converted-space"/>
+          <w:sz w:val="24"/>
+        </w:rPr>
+        <w:t> </w:t>
+      </w:r>
+      <w:r>
+        <w:rPr>
+          <w:rStyle w:val="apple-tab-span"/>
+          <w:sz w:val="24"/>
+        </w:rPr>
+        <w:tab/>
+      </w:r>
+      <w:r>
+        <w:rPr>
+          <w:rStyle w:val="s1"/>
+          <w:sz w:val="24"/>
+        </w:rPr>
+        <w:t xml:space="preserve">OUTPUTS: </w:t>
+      </w:r>
+      <w:r>
+        <w:rPr>
+          <w:rStyle w:val="apple-converted-space"/>
+          <w:sz w:val="24"/>
+        </w:rPr>
+        <w:t xml:space="preserve">    </w:t>
+      </w:r>
+      <w:r>
+        <w:rPr>
+          <w:rStyle w:val="apple-tab-span"/>
+          <w:sz w:val="24"/>
+        </w:rPr>
+        <w:tab/>
+      </w:r>
+      <w:proofErr w:type="spellStart"/>
+      <w:r>
+        <w:rPr>
+          <w:rStyle w:val="s1"/>
+          <w:sz w:val="24"/>
+        </w:rPr>
+        <w:t>mean_absolute_error</w:t>
+      </w:r>
+      <w:proofErr w:type="spellEnd"/>
+      <w:r>
+        <w:rPr>
+          <w:rStyle w:val="s1"/>
+          <w:sz w:val="24"/>
+        </w:rPr>
+        <w:t>(</w:t>
+      </w:r>
+      <w:proofErr w:type="spellStart"/>
+      <w:r>
+        <w:rPr>
+          <w:rStyle w:val="s1"/>
+          <w:sz w:val="24"/>
+        </w:rPr>
+        <w:t>df_final</w:t>
+      </w:r>
+      <w:proofErr w:type="spellEnd"/>
+      <w:r>
+        <w:rPr>
+          <w:rStyle w:val="s1"/>
+          <w:sz w:val="24"/>
+        </w:rPr>
+        <w:t>['3yrAvg'], df_</w:t>
+      </w:r>
+      <w:proofErr w:type="gramStart"/>
+      <w:r>
+        <w:rPr>
+          <w:rStyle w:val="s1"/>
+          <w:sz w:val="24"/>
+        </w:rPr>
+        <w:t>final.pifsum</w:t>
+      </w:r>
+      <w:proofErr w:type="gramEnd"/>
+      <w:r>
+        <w:rPr>
+          <w:rStyle w:val="s1"/>
+          <w:sz w:val="24"/>
+        </w:rPr>
+        <w:t>2015)</w:t>
+      </w:r>
+    </w:p>
+    <w:p>
+      <w:pPr>
+        <w:pStyle w:val="p3"/>
+        <w:rPr>
+          <w:sz w:val="24"/>
+        </w:rPr>
+      </w:pPr>
+      <w:r>
+        <w:rPr>
+          <w:rStyle w:val="apple-tab-span"/>
+          <w:sz w:val="24"/>
+        </w:rPr>
+        <w:tab/>
+      </w:r>
+      <w:r>
+        <w:rPr>
+          <w:rStyle w:val="s1"/>
+          <w:sz w:val="24"/>
+        </w:rPr>
+        <w:t>this script runs a simple 3-yr smooth and use that to predict 2015 agent performance</w:t>
+      </w:r>
+    </w:p>
+    <w:p>
+      <w:pPr>
+        <w:pStyle w:val="p2"/>
+        <w:rPr>
+          <w:sz w:val="24"/>
+        </w:rPr>
+      </w:pPr>
+    </w:p>
+    <w:p>
+      <w:pPr>
+        <w:pStyle w:val="p3"/>
+        <w:rPr>
+          <w:sz w:val="24"/>
+        </w:rPr>
+      </w:pPr>
+      <w:r>
+        <w:rPr>
+          <w:rStyle w:val="apple-tab-span"/>
+          <w:sz w:val="24"/>
+        </w:rPr>
+        <w:tab/>
+      </w:r>
+      <w:proofErr w:type="spellStart"/>
+      <w:r>
+        <w:rPr>
+          <w:rStyle w:val="s1"/>
+          <w:b/>
+          <w:bCs/>
+          <w:sz w:val="24"/>
+        </w:rPr>
+        <w:t>agtProductionModel.ipynb</w:t>
+      </w:r>
+      <w:proofErr w:type="spellEnd"/>
+      <w:r>
+        <w:rPr>
+          <w:rStyle w:val="s1"/>
+          <w:b/>
+          <w:bCs/>
+          <w:sz w:val="24"/>
+        </w:rPr>
+        <w:t>:</w:t>
+      </w:r>
+    </w:p>
+    <w:p>
+      <w:pPr>
+        <w:pStyle w:val="p3"/>
+        <w:rPr>
+          <w:sz w:val="24"/>
+        </w:rPr>
+      </w:pPr>
+      <w:r>
+        <w:rPr>
+          <w:rStyle w:val="apple-tab-span"/>
+          <w:sz w:val="24"/>
+        </w:rPr>
+        <w:tab/>
+      </w:r>
+      <w:r>
+        <w:rPr>
+          <w:rStyle w:val="s1"/>
+          <w:sz w:val="24"/>
+        </w:rPr>
+        <w:t>INPUTS:</w:t>
+      </w:r>
+      <w:r>
+        <w:rPr>
+          <w:rStyle w:val="apple-tab-span"/>
+          <w:sz w:val="24"/>
+        </w:rPr>
+        <w:tab/>
+      </w:r>
+      <w:proofErr w:type="spellStart"/>
+      <w:r>
+        <w:rPr>
+          <w:rStyle w:val="s1"/>
+          <w:sz w:val="24"/>
+        </w:rPr>
+        <w:t>datapull</w:t>
+      </w:r>
+      <w:proofErr w:type="spellEnd"/>
+      <w:r>
+        <w:rPr>
+          <w:rStyle w:val="s1"/>
+          <w:sz w:val="24"/>
+        </w:rPr>
+        <w:t>/tplus1XY.csv</w:t>
+      </w:r>
+    </w:p>
+    <w:p>
+      <w:pPr>
+        <w:pStyle w:val="p3"/>
+        <w:rPr>
+          <w:sz w:val="24"/>
+        </w:rPr>
+      </w:pPr>
+      <w:r>
+        <w:rPr>
+          <w:rStyle w:val="apple-tab-span"/>
+          <w:sz w:val="24"/>
+        </w:rPr>
+        <w:tab/>
+      </w:r>
+      <w:r>
+        <w:rPr>
+          <w:rStyle w:val="apple-tab-span"/>
+          <w:sz w:val="24"/>
+        </w:rPr>
+        <w:tab/>
+      </w:r>
+      <w:r>
+        <w:rPr>
+          <w:rStyle w:val="apple-tab-span"/>
+          <w:sz w:val="24"/>
+        </w:rPr>
+        <w:tab/>
+      </w:r>
+      <w:proofErr w:type="spellStart"/>
+      <w:r>
+        <w:rPr>
+          <w:rStyle w:val="s1"/>
+          <w:sz w:val="24"/>
+        </w:rPr>
+        <w:t>datapull</w:t>
+      </w:r>
+      <w:proofErr w:type="spellEnd"/>
+      <w:r>
+        <w:rPr>
+          <w:rStyle w:val="s1"/>
+          <w:sz w:val="24"/>
+        </w:rPr>
+        <w:t>/tplus2XY.csv</w:t>
+      </w:r>
+    </w:p>
+    <w:p>
+      <w:pPr>
+        <w:pStyle w:val="p3"/>
+        <w:rPr>
+          <w:sz w:val="24"/>
+        </w:rPr>
+      </w:pPr>
+      <w:r>
+        <w:rPr>
+          <w:rStyle w:val="apple-tab-span"/>
+          <w:sz w:val="24"/>
+        </w:rPr>
+        <w:tab/>
+      </w:r>
+      <w:r>
+        <w:rPr>
+          <w:rStyle w:val="apple-tab-span"/>
+          <w:sz w:val="24"/>
+        </w:rPr>
+        <w:tab/>
+      </w:r>
+      <w:r>
+        <w:rPr>
+          <w:rStyle w:val="apple-tab-span"/>
+          <w:sz w:val="24"/>
+        </w:rPr>
+        <w:tab/>
+      </w:r>
+      <w:proofErr w:type="spellStart"/>
+      <w:r>
+        <w:rPr>
+          <w:rStyle w:val="s1"/>
+          <w:sz w:val="24"/>
+        </w:rPr>
+        <w:t>datapull</w:t>
+      </w:r>
+      <w:proofErr w:type="spellEnd"/>
+      <w:r>
+        <w:rPr>
+          <w:rStyle w:val="s1"/>
+          <w:sz w:val="24"/>
+        </w:rPr>
+        <w:t>/tplus3XY.csv</w:t>
+      </w:r>
+    </w:p>
+    <w:p>
+      <w:pPr>
+        <w:pStyle w:val="p3"/>
+        <w:rPr>
+          <w:sz w:val="24"/>
+        </w:rPr>
+      </w:pPr>
+      <w:r>
+        <w:rPr>
+          <w:rStyle w:val="apple-tab-span"/>
+          <w:sz w:val="24"/>
+        </w:rPr>
+        <w:tab/>
+      </w:r>
+      <w:r>
+        <w:rPr>
+          <w:rStyle w:val="apple-tab-span"/>
+          <w:sz w:val="24"/>
+        </w:rPr>
+        <w:tab/>
+      </w:r>
+      <w:r>
+        <w:rPr>
+          <w:rStyle w:val="apple-tab-span"/>
+          <w:sz w:val="24"/>
+        </w:rPr>
+        <w:tab/>
+      </w:r>
+      <w:proofErr w:type="spellStart"/>
+      <w:r>
+        <w:rPr>
+          <w:rStyle w:val="s1"/>
+          <w:sz w:val="24"/>
+        </w:rPr>
+        <w:t>datapull</w:t>
+      </w:r>
+      <w:proofErr w:type="spellEnd"/>
+      <w:r>
+        <w:rPr>
+          <w:rStyle w:val="s1"/>
+          <w:sz w:val="24"/>
+        </w:rPr>
+        <w:t>/tplus4XY.csv</w:t>
+      </w:r>
+    </w:p>
+    <w:p>
+      <w:pPr>
+        <w:pStyle w:val="p3"/>
+        <w:rPr>
+          <w:sz w:val="24"/>
+        </w:rPr>
+      </w:pPr>
+      <w:r>
+        <w:rPr>
+          <w:rStyle w:val="apple-tab-span"/>
+          <w:sz w:val="24"/>
+        </w:rPr>
+        <w:tab/>
+      </w:r>
+      <w:r>
+        <w:rPr>
+          <w:rStyle w:val="apple-tab-span"/>
+          <w:sz w:val="24"/>
+        </w:rPr>
+        <w:tab/>
+      </w:r>
+      <w:r>
+        <w:rPr>
+          <w:rStyle w:val="apple-tab-span"/>
+          <w:sz w:val="24"/>
+        </w:rPr>
+        <w:tab/>
+      </w:r>
+      <w:proofErr w:type="spellStart"/>
+      <w:r>
+        <w:rPr>
+          <w:rStyle w:val="s1"/>
+          <w:sz w:val="24"/>
+        </w:rPr>
+        <w:t>datapull</w:t>
+      </w:r>
+      <w:proofErr w:type="spellEnd"/>
+      <w:r>
+        <w:rPr>
+          <w:rStyle w:val="s1"/>
+          <w:sz w:val="24"/>
+        </w:rPr>
+        <w:t>/tplus1XY_newAgents.csv</w:t>
+      </w:r>
+    </w:p>
+    <w:p>
+      <w:pPr>
+        <w:pStyle w:val="p3"/>
+        <w:rPr>
+          <w:sz w:val="24"/>
+        </w:rPr>
+      </w:pPr>
+      <w:r>
+        <w:rPr>
+          <w:rStyle w:val="apple-tab-span"/>
+          <w:sz w:val="24"/>
+        </w:rPr>
+        <w:tab/>
+      </w:r>
+      <w:r>
+        <w:rPr>
+          <w:rStyle w:val="apple-tab-span"/>
+          <w:sz w:val="24"/>
+        </w:rPr>
+        <w:tab/>
+      </w:r>
+      <w:r>
+        <w:rPr>
+          <w:rStyle w:val="apple-tab-span"/>
+          <w:sz w:val="24"/>
+        </w:rPr>
+        <w:tab/>
+      </w:r>
+      <w:proofErr w:type="spellStart"/>
+      <w:r>
+        <w:rPr>
+          <w:rStyle w:val="s1"/>
+          <w:sz w:val="24"/>
+        </w:rPr>
+        <w:t>datapull</w:t>
+      </w:r>
+      <w:proofErr w:type="spellEnd"/>
+      <w:r>
+        <w:rPr>
+          <w:rStyle w:val="s1"/>
+          <w:sz w:val="24"/>
+        </w:rPr>
+        <w:t>/tplus2XY_newAgents.csv</w:t>
+      </w:r>
+    </w:p>
+    <w:p>
+      <w:pPr>
+        <w:pStyle w:val="p3"/>
+        <w:rPr>
+          <w:sz w:val="24"/>
+        </w:rPr>
+      </w:pPr>
+      <w:r>
+        <w:rPr>
+          <w:rStyle w:val="apple-tab-span"/>
+          <w:sz w:val="24"/>
+        </w:rPr>
+        <w:tab/>
+      </w:r>
+      <w:r>
+        <w:rPr>
+          <w:rStyle w:val="apple-tab-span"/>
+          <w:sz w:val="24"/>
+        </w:rPr>
+        <w:tab/>
+      </w:r>
+      <w:r>
+        <w:rPr>
+          <w:rStyle w:val="apple-tab-span"/>
+          <w:sz w:val="24"/>
+        </w:rPr>
+        <w:tab/>
+      </w:r>
+      <w:proofErr w:type="spellStart"/>
+      <w:r>
+        <w:rPr>
+          <w:rStyle w:val="s1"/>
+          <w:sz w:val="24"/>
+        </w:rPr>
+        <w:t>datapull</w:t>
+      </w:r>
+      <w:proofErr w:type="spellEnd"/>
+      <w:r>
+        <w:rPr>
+          <w:rStyle w:val="s1"/>
+          <w:sz w:val="24"/>
+        </w:rPr>
+        <w:t>/tplus3XY_newAgents.csv</w:t>
+      </w:r>
+    </w:p>
+    <w:p>
+      <w:pPr>
+        <w:pStyle w:val="p3"/>
+        <w:rPr>
+          <w:sz w:val="24"/>
+        </w:rPr>
+      </w:pPr>
+      <w:r>
+        <w:rPr>
+          <w:rStyle w:val="apple-tab-span"/>
+          <w:sz w:val="24"/>
+        </w:rPr>
+        <w:tab/>
+      </w:r>
+      <w:r>
+        <w:rPr>
+          <w:rStyle w:val="apple-tab-span"/>
+          <w:sz w:val="24"/>
+        </w:rPr>
+        <w:tab/>
+      </w:r>
+      <w:r>
+        <w:rPr>
+          <w:rStyle w:val="apple-tab-span"/>
+          <w:sz w:val="24"/>
+        </w:rPr>
+        <w:tab/>
+      </w:r>
+      <w:proofErr w:type="spellStart"/>
+      <w:r>
+        <w:rPr>
+          <w:rStyle w:val="s1"/>
+          <w:sz w:val="24"/>
+        </w:rPr>
+        <w:t>datapull</w:t>
+      </w:r>
+      <w:proofErr w:type="spellEnd"/>
+      <w:r>
+        <w:rPr>
+          <w:rStyle w:val="s1"/>
+          <w:sz w:val="24"/>
+        </w:rPr>
+        <w:t>/tplus4XY_newAgents.csv</w:t>
+      </w:r>
+    </w:p>
+    <w:p>
+      <w:pPr>
+        <w:pStyle w:val="p3"/>
+        <w:rPr>
+          <w:sz w:val="24"/>
+        </w:rPr>
+      </w:pPr>
+      <w:r>
+        <w:rPr>
+          <w:rStyle w:val="apple-tab-span"/>
+          <w:sz w:val="24"/>
+        </w:rPr>
+        <w:tab/>
+      </w:r>
+      <w:r>
+        <w:rPr>
+          <w:rStyle w:val="s1"/>
+          <w:sz w:val="24"/>
+        </w:rPr>
+        <w:t>OUTPUTS:</w:t>
+      </w:r>
+      <w:r>
+        <w:rPr>
+          <w:rStyle w:val="apple-tab-span"/>
+          <w:sz w:val="24"/>
+        </w:rPr>
+        <w:tab/>
+      </w:r>
+      <w:r>
+        <w:rPr>
+          <w:rStyle w:val="s1"/>
+          <w:sz w:val="24"/>
+        </w:rPr>
+        <w:t>all agents model outputs:</w:t>
+      </w:r>
+    </w:p>
+    <w:p>
+      <w:pPr>
+        <w:pStyle w:val="p3"/>
+        <w:rPr>
+          <w:sz w:val="24"/>
+        </w:rPr>
+      </w:pPr>
+      <w:r>
+        <w:rPr>
+          <w:rStyle w:val="apple-tab-span"/>
+          <w:sz w:val="24"/>
+        </w:rPr>
+        <w:tab/>
+      </w:r>
+      <w:r>
+        <w:rPr>
+          <w:rStyle w:val="apple-tab-span"/>
+          <w:sz w:val="24"/>
+        </w:rPr>
+        <w:tab/>
+      </w:r>
+      <w:r>
+        <w:rPr>
+          <w:rStyle w:val="s1"/>
+          <w:sz w:val="24"/>
+        </w:rPr>
+        <w:t>rf_prem</w:t>
+      </w:r>
+      <w:proofErr w:type="gramStart"/>
+      <w:r>
+        <w:rPr>
+          <w:rStyle w:val="s1"/>
+          <w:sz w:val="24"/>
+        </w:rPr>
+        <w:t>1,perf</w:t>
+      </w:r>
+      <w:proofErr w:type="gramEnd"/>
+      <w:r>
+        <w:rPr>
+          <w:rStyle w:val="s1"/>
+          <w:sz w:val="24"/>
+        </w:rPr>
+        <w:t>_prem1,testRes_prem1</w:t>
+      </w:r>
+    </w:p>
+    <w:p>
+      <w:pPr>
+        <w:pStyle w:val="p3"/>
+        <w:rPr>
+          <w:sz w:val="24"/>
+        </w:rPr>
+      </w:pPr>
+      <w:r>
+        <w:rPr>
+          <w:rStyle w:val="apple-tab-span"/>
+          <w:sz w:val="24"/>
+        </w:rPr>
+        <w:tab/>
+      </w:r>
+      <w:r>
+        <w:rPr>
+          <w:rStyle w:val="apple-tab-span"/>
+          <w:sz w:val="24"/>
+        </w:rPr>
+        <w:tab/>
+      </w:r>
+      <w:r>
+        <w:rPr>
+          <w:rStyle w:val="s1"/>
+          <w:sz w:val="24"/>
+        </w:rPr>
+        <w:t>rf_prem</w:t>
+      </w:r>
+      <w:proofErr w:type="gramStart"/>
+      <w:r>
+        <w:rPr>
+          <w:rStyle w:val="s1"/>
+          <w:sz w:val="24"/>
+        </w:rPr>
+        <w:t>2,perf</w:t>
+      </w:r>
+      <w:proofErr w:type="gramEnd"/>
+      <w:r>
+        <w:rPr>
+          <w:rStyle w:val="s1"/>
+          <w:sz w:val="24"/>
+        </w:rPr>
+        <w:t>_prem2,testRes_prem2</w:t>
+      </w:r>
+    </w:p>
+    <w:p>
+      <w:pPr>
+        <w:pStyle w:val="p3"/>
+        <w:rPr>
+          <w:sz w:val="24"/>
+        </w:rPr>
+      </w:pPr>
+      <w:r>
+        <w:rPr>
+          <w:rStyle w:val="apple-tab-span"/>
+          <w:sz w:val="24"/>
+        </w:rPr>
+        <w:tab/>
+      </w:r>
+      <w:r>
+        <w:rPr>
+          <w:rStyle w:val="apple-tab-span"/>
+          <w:sz w:val="24"/>
+        </w:rPr>
+        <w:tab/>
+      </w:r>
+      <w:r>
+        <w:rPr>
+          <w:rStyle w:val="s1"/>
+          <w:sz w:val="24"/>
+        </w:rPr>
+        <w:t>rf_prem</w:t>
+      </w:r>
+      <w:proofErr w:type="gramStart"/>
+      <w:r>
+        <w:rPr>
+          <w:rStyle w:val="s1"/>
+          <w:sz w:val="24"/>
+        </w:rPr>
+        <w:t>3,perf</w:t>
+      </w:r>
+      <w:proofErr w:type="gramEnd"/>
+      <w:r>
+        <w:rPr>
+          <w:rStyle w:val="s1"/>
+          <w:sz w:val="24"/>
+        </w:rPr>
+        <w:t>_prem3,testRes_prem3</w:t>
+      </w:r>
+    </w:p>
+    <w:p>
+      <w:pPr>
+        <w:pStyle w:val="p3"/>
+        <w:rPr>
+          <w:sz w:val="24"/>
+        </w:rPr>
+      </w:pPr>
+      <w:r>
+        <w:rPr>
+          <w:rStyle w:val="apple-tab-span"/>
+          <w:sz w:val="24"/>
+        </w:rPr>
+        <w:tab/>
+      </w:r>
+      <w:r>
+        <w:rPr>
+          <w:rStyle w:val="apple-tab-span"/>
+          <w:sz w:val="24"/>
+        </w:rPr>
+        <w:tab/>
+      </w:r>
+      <w:r>
+        <w:rPr>
+          <w:rStyle w:val="s1"/>
+          <w:sz w:val="24"/>
+        </w:rPr>
+        <w:t>rf_prem</w:t>
+      </w:r>
+      <w:proofErr w:type="gramStart"/>
+      <w:r>
+        <w:rPr>
+          <w:rStyle w:val="s1"/>
+          <w:sz w:val="24"/>
+        </w:rPr>
+        <w:t>4,perf</w:t>
+      </w:r>
+      <w:proofErr w:type="gramEnd"/>
+      <w:r>
+        <w:rPr>
+          <w:rStyle w:val="s1"/>
+          <w:sz w:val="24"/>
+        </w:rPr>
+        <w:t>_prem4,testRes_prem4</w:t>
+      </w:r>
+    </w:p>
+    <w:p>
+      <w:pPr>
+        <w:pStyle w:val="p3"/>
+        <w:rPr>
+          <w:sz w:val="24"/>
+        </w:rPr>
+      </w:pPr>
+      <w:r>
+        <w:rPr>
+          <w:rStyle w:val="apple-tab-span"/>
+          <w:sz w:val="24"/>
+        </w:rPr>
+        <w:tab/>
+      </w:r>
+      <w:r>
+        <w:rPr>
+          <w:rStyle w:val="apple-tab-span"/>
+          <w:sz w:val="24"/>
+        </w:rPr>
+        <w:tab/>
+      </w:r>
+      <w:r>
+        <w:rPr>
+          <w:rStyle w:val="s1"/>
+          <w:sz w:val="24"/>
+        </w:rPr>
+        <w:t>rf_pif</w:t>
+      </w:r>
+      <w:proofErr w:type="gramStart"/>
+      <w:r>
+        <w:rPr>
+          <w:rStyle w:val="s1"/>
+          <w:sz w:val="24"/>
+        </w:rPr>
+        <w:t>1,perf</w:t>
+      </w:r>
+      <w:proofErr w:type="gramEnd"/>
+      <w:r>
+        <w:rPr>
+          <w:rStyle w:val="s1"/>
+          <w:sz w:val="24"/>
+        </w:rPr>
+        <w:t>_pif1,testRes_pif1</w:t>
+      </w:r>
+    </w:p>
+    <w:p>
+      <w:pPr>
+        <w:pStyle w:val="p3"/>
+        <w:rPr>
+          <w:sz w:val="24"/>
+        </w:rPr>
+      </w:pPr>
+      <w:r>
+        <w:rPr>
+          <w:rStyle w:val="apple-tab-span"/>
+          <w:sz w:val="24"/>
+        </w:rPr>
+        <w:tab/>
+      </w:r>
+      <w:r>
+        <w:rPr>
+          <w:rStyle w:val="apple-tab-span"/>
+          <w:sz w:val="24"/>
+        </w:rPr>
+        <w:tab/>
+      </w:r>
+      <w:r>
+        <w:rPr>
+          <w:rStyle w:val="s1"/>
+          <w:sz w:val="24"/>
+        </w:rPr>
+        <w:t>rf_pif</w:t>
+      </w:r>
+      <w:proofErr w:type="gramStart"/>
+      <w:r>
+        <w:rPr>
+          <w:rStyle w:val="s1"/>
+          <w:sz w:val="24"/>
+        </w:rPr>
+        <w:t>2,perf</w:t>
+      </w:r>
+      <w:proofErr w:type="gramEnd"/>
+      <w:r>
+        <w:rPr>
+          <w:rStyle w:val="s1"/>
+          <w:sz w:val="24"/>
+        </w:rPr>
+        <w:t>_pif2,testRes_pif2</w:t>
+      </w:r>
+    </w:p>
+    <w:p>
+      <w:pPr>
+        <w:pStyle w:val="p3"/>
+        <w:rPr>
+          <w:sz w:val="24"/>
+        </w:rPr>
+      </w:pPr>
+      <w:r>
+        <w:rPr>
+          <w:rStyle w:val="apple-tab-span"/>
+          <w:sz w:val="24"/>
+        </w:rPr>
+        <w:tab/>
+      </w:r>
+      <w:r>
+        <w:rPr>
+          <w:rStyle w:val="apple-tab-span"/>
+          <w:sz w:val="24"/>
+        </w:rPr>
+        <w:tab/>
+      </w:r>
+      <w:r>
+        <w:rPr>
+          <w:rStyle w:val="s1"/>
+          <w:sz w:val="24"/>
+        </w:rPr>
+        <w:t>rf_pif</w:t>
+      </w:r>
+      <w:proofErr w:type="gramStart"/>
+      <w:r>
+        <w:rPr>
+          <w:rStyle w:val="s1"/>
+          <w:sz w:val="24"/>
+        </w:rPr>
+        <w:t>3,perf</w:t>
+      </w:r>
+      <w:proofErr w:type="gramEnd"/>
+      <w:r>
+        <w:rPr>
+          <w:rStyle w:val="s1"/>
+          <w:sz w:val="24"/>
+        </w:rPr>
+        <w:t>_pif3,testRes_pif3</w:t>
+      </w:r>
+    </w:p>
+    <w:p>
+      <w:pPr>
+        <w:pStyle w:val="p3"/>
+        <w:rPr>
+          <w:sz w:val="24"/>
+        </w:rPr>
+      </w:pPr>
+      <w:r>
+        <w:rPr>
+          <w:rStyle w:val="apple-tab-span"/>
+          <w:sz w:val="24"/>
+        </w:rPr>
+        <w:tab/>
+      </w:r>
+      <w:r>
+        <w:rPr>
+          <w:rStyle w:val="apple-tab-span"/>
+          <w:sz w:val="24"/>
+        </w:rPr>
+        <w:tab/>
+      </w:r>
+      <w:r>
+        <w:rPr>
+          <w:rStyle w:val="s1"/>
+          <w:sz w:val="24"/>
+        </w:rPr>
+        <w:t>rf_pif</w:t>
+      </w:r>
+      <w:proofErr w:type="gramStart"/>
+      <w:r>
+        <w:rPr>
+          <w:rStyle w:val="s1"/>
+          <w:sz w:val="24"/>
+        </w:rPr>
+        <w:t>4,perf</w:t>
+      </w:r>
+      <w:proofErr w:type="gramEnd"/>
+      <w:r>
+        <w:rPr>
+          <w:rStyle w:val="s1"/>
+          <w:sz w:val="24"/>
+        </w:rPr>
+        <w:t>_pif4,testRes_pif4</w:t>
+      </w:r>
+    </w:p>
+    <w:p>
+      <w:pPr>
+        <w:pStyle w:val="p2"/>
+        <w:rPr>
+          <w:sz w:val="24"/>
+        </w:rPr>
+      </w:pPr>
+    </w:p>
+    <w:p>
+      <w:pPr>
+        <w:pStyle w:val="p3"/>
+        <w:rPr>
+          <w:sz w:val="24"/>
+        </w:rPr>
+      </w:pPr>
+      <w:r>
+        <w:rPr>
+          <w:rStyle w:val="apple-tab-span"/>
+          <w:sz w:val="24"/>
+        </w:rPr>
+        <w:tab/>
+      </w:r>
+      <w:r>
+        <w:rPr>
+          <w:rStyle w:val="apple-tab-span"/>
+          <w:sz w:val="24"/>
+        </w:rPr>
+        <w:tab/>
+      </w:r>
+      <w:r>
+        <w:rPr>
+          <w:rStyle w:val="apple-tab-span"/>
+          <w:sz w:val="24"/>
+        </w:rPr>
+        <w:tab/>
+      </w:r>
+      <w:r>
+        <w:rPr>
+          <w:rStyle w:val="s1"/>
+          <w:sz w:val="24"/>
+        </w:rPr>
+        <w:t>new agents model outputs:</w:t>
+      </w:r>
+    </w:p>
+    <w:p>
+      <w:pPr>
+        <w:pStyle w:val="p3"/>
+        <w:rPr>
+          <w:sz w:val="24"/>
+        </w:rPr>
+      </w:pPr>
+      <w:r>
+        <w:rPr>
+          <w:rStyle w:val="apple-tab-span"/>
+          <w:sz w:val="24"/>
+        </w:rPr>
+        <w:tab/>
+      </w:r>
+      <w:r>
+        <w:rPr>
+          <w:rStyle w:val="apple-tab-span"/>
+          <w:sz w:val="24"/>
+        </w:rPr>
+        <w:tab/>
+      </w:r>
+      <w:r>
+        <w:rPr>
+          <w:rStyle w:val="s1"/>
+          <w:sz w:val="24"/>
+        </w:rPr>
+        <w:t>rf_pif1_</w:t>
+      </w:r>
+      <w:proofErr w:type="gramStart"/>
+      <w:r>
+        <w:rPr>
+          <w:rStyle w:val="s1"/>
+          <w:sz w:val="24"/>
+        </w:rPr>
+        <w:t>newAgents,perf</w:t>
+      </w:r>
+      <w:proofErr w:type="gramEnd"/>
+      <w:r>
+        <w:rPr>
+          <w:rStyle w:val="s1"/>
+          <w:sz w:val="24"/>
+        </w:rPr>
+        <w:t>_pif1_newAgents,testRes_pif1_newAgents</w:t>
+      </w:r>
+    </w:p>
+    <w:p>
+      <w:pPr>
+        <w:pStyle w:val="p3"/>
+        <w:rPr>
+          <w:sz w:val="24"/>
+        </w:rPr>
+      </w:pPr>
+      <w:r>
+        <w:rPr>
+          <w:rStyle w:val="apple-tab-span"/>
+          <w:sz w:val="24"/>
+        </w:rPr>
+        <w:tab/>
+      </w:r>
+      <w:r>
+        <w:rPr>
+          <w:rStyle w:val="apple-tab-span"/>
+          <w:sz w:val="24"/>
+        </w:rPr>
+        <w:tab/>
+      </w:r>
+      <w:r>
+        <w:rPr>
+          <w:rStyle w:val="s1"/>
+          <w:sz w:val="24"/>
+        </w:rPr>
+        <w:t>rf_pif2_</w:t>
+      </w:r>
+      <w:proofErr w:type="gramStart"/>
+      <w:r>
+        <w:rPr>
+          <w:rStyle w:val="s1"/>
+          <w:sz w:val="24"/>
+        </w:rPr>
+        <w:t>newAgents,perf</w:t>
+      </w:r>
+      <w:proofErr w:type="gramEnd"/>
+      <w:r>
+        <w:rPr>
+          <w:rStyle w:val="s1"/>
+          <w:sz w:val="24"/>
+        </w:rPr>
+        <w:t>_pif2_newAgents,testRes_pif2_newAgents</w:t>
+      </w:r>
+    </w:p>
+    <w:p>
+      <w:pPr>
+        <w:pStyle w:val="p3"/>
+        <w:rPr>
+          <w:sz w:val="24"/>
+        </w:rPr>
+      </w:pPr>
+      <w:r>
+        <w:rPr>
+          <w:rStyle w:val="apple-tab-span"/>
+          <w:sz w:val="24"/>
+        </w:rPr>
+        <w:tab/>
+      </w:r>
+      <w:r>
+        <w:rPr>
+          <w:rStyle w:val="apple-tab-span"/>
+          <w:sz w:val="24"/>
+        </w:rPr>
+        <w:tab/>
+      </w:r>
+      <w:r>
+        <w:rPr>
+          <w:rStyle w:val="s1"/>
+          <w:sz w:val="24"/>
+        </w:rPr>
+        <w:t>rf_pif3_</w:t>
+      </w:r>
+      <w:proofErr w:type="gramStart"/>
+      <w:r>
+        <w:rPr>
+          <w:rStyle w:val="s1"/>
+          <w:sz w:val="24"/>
+        </w:rPr>
+        <w:t>newAgents,perf</w:t>
+      </w:r>
+      <w:proofErr w:type="gramEnd"/>
+      <w:r>
+        <w:rPr>
+          <w:rStyle w:val="s1"/>
+          <w:sz w:val="24"/>
+        </w:rPr>
+        <w:t>_pif3_newAgents,testRes_pif3_newAgents</w:t>
+      </w:r>
+    </w:p>
+    <w:p>
+      <w:pPr>
+        <w:pStyle w:val="p3"/>
+        <w:rPr>
+          <w:sz w:val="24"/>
+        </w:rPr>
+      </w:pPr>
+      <w:r>
+        <w:rPr>
+          <w:rStyle w:val="apple-tab-span"/>
+          <w:sz w:val="24"/>
+        </w:rPr>
+        <w:tab/>
+      </w:r>
+      <w:r>
+        <w:rPr>
+          <w:rStyle w:val="apple-tab-span"/>
+          <w:sz w:val="24"/>
+        </w:rPr>
+        <w:tab/>
+      </w:r>
+      <w:r>
+        <w:rPr>
+          <w:rStyle w:val="s1"/>
+          <w:sz w:val="24"/>
+        </w:rPr>
+        <w:t>rf_pif4_</w:t>
+      </w:r>
+      <w:proofErr w:type="gramStart"/>
+      <w:r>
+        <w:rPr>
+          <w:rStyle w:val="s1"/>
+          <w:sz w:val="24"/>
+        </w:rPr>
+        <w:t>newAgents,perf</w:t>
+      </w:r>
+      <w:proofErr w:type="gramEnd"/>
+      <w:r>
+        <w:rPr>
+          <w:rStyle w:val="s1"/>
+          <w:sz w:val="24"/>
+        </w:rPr>
+        <w:t>_pif4_newAgents,testRes_pif4_newAgents</w:t>
+      </w:r>
+    </w:p>
+    <w:p>
+      <w:pPr>
+        <w:pStyle w:val="p3"/>
+        <w:rPr>
+          <w:sz w:val="24"/>
+        </w:rPr>
+      </w:pPr>
+      <w:r>
+        <w:rPr>
+          <w:rStyle w:val="apple-tab-span"/>
+          <w:sz w:val="24"/>
+        </w:rPr>
+        <w:tab/>
+      </w:r>
+      <w:r>
+        <w:rPr>
+          <w:rStyle w:val="apple-tab-span"/>
+          <w:sz w:val="24"/>
+        </w:rPr>
+        <w:tab/>
+      </w:r>
+      <w:r>
+        <w:rPr>
+          <w:rStyle w:val="s1"/>
+          <w:sz w:val="24"/>
+        </w:rPr>
+        <w:t>rf_prem1_</w:t>
+      </w:r>
+      <w:proofErr w:type="gramStart"/>
+      <w:r>
+        <w:rPr>
+          <w:rStyle w:val="s1"/>
+          <w:sz w:val="24"/>
+        </w:rPr>
+        <w:t>newAgents,perf</w:t>
+      </w:r>
+      <w:proofErr w:type="gramEnd"/>
+      <w:r>
+        <w:rPr>
+          <w:rStyle w:val="s1"/>
+          <w:sz w:val="24"/>
+        </w:rPr>
+        <w:t>_prem1_newAgents,testRes_prem1_newAgents</w:t>
+      </w:r>
+    </w:p>
+    <w:p>
+      <w:pPr>
+        <w:pStyle w:val="p3"/>
+        <w:rPr>
+          <w:sz w:val="24"/>
+        </w:rPr>
+      </w:pPr>
+      <w:r>
+        <w:rPr>
+          <w:rStyle w:val="apple-tab-span"/>
+          <w:sz w:val="24"/>
+        </w:rPr>
+        <w:tab/>
+      </w:r>
+      <w:r>
+        <w:rPr>
+          <w:rStyle w:val="apple-tab-span"/>
+          <w:sz w:val="24"/>
+        </w:rPr>
+        <w:tab/>
+      </w:r>
+      <w:r>
+        <w:rPr>
+          <w:rStyle w:val="s1"/>
+          <w:sz w:val="24"/>
+        </w:rPr>
+        <w:t>rf_prem2_</w:t>
+      </w:r>
+      <w:proofErr w:type="gramStart"/>
+      <w:r>
+        <w:rPr>
+          <w:rStyle w:val="s1"/>
+          <w:sz w:val="24"/>
+        </w:rPr>
+        <w:t>newAgents,perf</w:t>
+      </w:r>
+      <w:proofErr w:type="gramEnd"/>
+      <w:r>
+        <w:rPr>
+          <w:rStyle w:val="s1"/>
+          <w:sz w:val="24"/>
+        </w:rPr>
+        <w:t>_prem2_newAgents,testRes_prem2_newAgents</w:t>
+      </w:r>
+    </w:p>
+    <w:p>
+      <w:pPr>
+        <w:pStyle w:val="p3"/>
+        <w:rPr>
+          <w:sz w:val="24"/>
+        </w:rPr>
+      </w:pPr>
+      <w:r>
+        <w:rPr>
+          <w:rStyle w:val="apple-tab-span"/>
+          <w:sz w:val="24"/>
+        </w:rPr>
+        <w:tab/>
+      </w:r>
+      <w:r>
+        <w:rPr>
+          <w:rStyle w:val="apple-tab-span"/>
+          <w:sz w:val="24"/>
+        </w:rPr>
+        <w:tab/>
+      </w:r>
+      <w:r>
+        <w:rPr>
+          <w:rStyle w:val="s1"/>
+          <w:sz w:val="24"/>
+        </w:rPr>
+        <w:t>rf_prem3_</w:t>
+      </w:r>
+      <w:proofErr w:type="gramStart"/>
+      <w:r>
+        <w:rPr>
+          <w:rStyle w:val="s1"/>
+          <w:sz w:val="24"/>
+        </w:rPr>
+        <w:t>newAgents,perf</w:t>
+      </w:r>
+      <w:proofErr w:type="gramEnd"/>
+      <w:r>
+        <w:rPr>
+          <w:rStyle w:val="s1"/>
+          <w:sz w:val="24"/>
+        </w:rPr>
+        <w:t>_prem3_newAgents,testRes_prem3_newAgents</w:t>
+      </w:r>
+    </w:p>
+    <w:p>
+      <w:pPr>
+        <w:pStyle w:val="p3"/>
+        <w:rPr>
+          <w:rStyle w:val="s1"/>
+          <w:sz w:val="24"/>
+        </w:rPr>
+      </w:pPr>
+      <w:r>
+        <w:rPr>
+          <w:rStyle w:val="apple-tab-span"/>
+          <w:sz w:val="24"/>
+        </w:rPr>
+        <w:tab/>
+      </w:r>
+      <w:r>
+        <w:rPr>
+          <w:rStyle w:val="apple-tab-span"/>
+          <w:sz w:val="24"/>
+        </w:rPr>
+        <w:tab/>
+      </w:r>
+      <w:r>
+        <w:rPr>
+          <w:rStyle w:val="s1"/>
+          <w:sz w:val="24"/>
+        </w:rPr>
+        <w:t>rf_prem4_</w:t>
+      </w:r>
+      <w:proofErr w:type="gramStart"/>
+      <w:r>
+        <w:rPr>
+          <w:rStyle w:val="s1"/>
+          <w:sz w:val="24"/>
+        </w:rPr>
+        <w:t>newAgents,perf</w:t>
+      </w:r>
+      <w:proofErr w:type="gramEnd"/>
+      <w:r>
+        <w:rPr>
+          <w:rStyle w:val="s1"/>
+          <w:sz w:val="24"/>
+        </w:rPr>
+        <w:t>_prem4_newAgents,testRes_prem4_newAgents</w:t>
+      </w:r>
+    </w:p>
+    <w:p>
+      <w:pPr>
+        <w:pStyle w:val="p3"/>
+        <w:rPr>
+          <w:rStyle w:val="s1"/>
+          <w:sz w:val="24"/>
+        </w:rPr>
+      </w:pPr>
+    </w:p>
+    <w:p>
+      <w:pPr>
+        <w:pStyle w:val="p3"/>
+        <w:rPr>
+          <w:rStyle w:val="s1"/>
+          <w:sz w:val="24"/>
+        </w:rPr>
+      </w:pPr>
+    </w:p>
+    <w:p>
+      <w:pPr>
+        <w:pStyle w:val="p1"/>
+        <w:rPr>
+          <w:sz w:val="28"/>
+        </w:rPr>
+      </w:pPr>
+      <w:r>
+        <w:rPr>
+          <w:rStyle w:val="s1"/>
+          <w:b/>
+          <w:bCs/>
+          <w:sz w:val="28"/>
+        </w:rPr>
+        <w:t>ZIP</w:t>
+      </w:r>
+      <w:r>
+        <w:rPr>
+          <w:rStyle w:val="s1"/>
+          <w:b/>
+          <w:bCs/>
+          <w:sz w:val="28"/>
+        </w:rPr>
+        <w:t xml:space="preserve"> Production Model</w:t>
+      </w:r>
+    </w:p>
+    <w:p>
+      <w:pPr>
+        <w:pStyle w:val="p3"/>
+        <w:rPr>
+          <w:sz w:val="24"/>
+        </w:rPr>
+      </w:pPr>
+    </w:p>
+    <w:p>
+      <w:pPr>
+        <w:pStyle w:val="p3"/>
+        <w:rPr>
+          <w:sz w:val="24"/>
+        </w:rPr>
+      </w:pPr>
+      <w:r>
+        <w:rPr>
+          <w:rStyle w:val="s1"/>
+          <w:b/>
+          <w:bCs/>
+          <w:sz w:val="24"/>
+        </w:rPr>
+        <w:t>Raw Data:</w:t>
+      </w:r>
+    </w:p>
+    <w:p>
+      <w:pPr>
+        <w:pStyle w:val="p2"/>
+        <w:rPr>
+          <w:sz w:val="24"/>
+        </w:rPr>
+      </w:pPr>
+      <w:r>
+        <w:rPr>
+          <w:rStyle w:val="apple-tab-span"/>
+          <w:sz w:val="24"/>
+        </w:rPr>
+        <w:tab/>
+      </w:r>
+    </w:p>
+    <w:p>
+      <w:pPr>
+        <w:pStyle w:val="p3"/>
+        <w:rPr>
+          <w:sz w:val="24"/>
+        </w:rPr>
+      </w:pPr>
+      <w:r>
+        <w:rPr>
+          <w:rStyle w:val="apple-tab-span"/>
+          <w:sz w:val="24"/>
+        </w:rPr>
+        <w:tab/>
+      </w:r>
+      <w:r>
+        <w:rPr>
+          <w:rStyle w:val="s1"/>
+          <w:sz w:val="24"/>
+        </w:rPr>
+        <w:t>Demographics data</w:t>
+      </w:r>
+      <w:r>
+        <w:rPr>
+          <w:rStyle w:val="s1"/>
+          <w:sz w:val="24"/>
+        </w:rPr>
+        <w:t xml:space="preserve">+ </w:t>
+      </w:r>
+      <w:proofErr w:type="gramStart"/>
+      <w:r>
+        <w:rPr>
+          <w:rStyle w:val="s1"/>
+          <w:sz w:val="24"/>
+        </w:rPr>
+        <w:t>auto_zips</w:t>
+      </w:r>
+      <w:r>
+        <w:rPr>
+          <w:rStyle w:val="s1"/>
+          <w:sz w:val="24"/>
+        </w:rPr>
+        <w:t>_pif_prem_sum.csv</w:t>
+      </w:r>
+      <w:r>
+        <w:rPr>
+          <w:rStyle w:val="s1"/>
+          <w:sz w:val="24"/>
+        </w:rPr>
+        <w:t>(</w:t>
+      </w:r>
+      <w:proofErr w:type="gramEnd"/>
+      <w:r>
+        <w:rPr>
+          <w:rStyle w:val="s1"/>
+          <w:sz w:val="24"/>
+        </w:rPr>
+        <w:t xml:space="preserve">from </w:t>
+      </w:r>
+      <w:proofErr w:type="spellStart"/>
+      <w:r>
+        <w:rPr>
+          <w:rStyle w:val="s1"/>
+          <w:sz w:val="24"/>
+        </w:rPr>
+        <w:t>pif_prem_sum_autozips</w:t>
+      </w:r>
+      <w:proofErr w:type="spellEnd"/>
+      <w:r>
+        <w:rPr>
+          <w:rStyle w:val="s1"/>
+          <w:sz w:val="24"/>
+        </w:rPr>
+        <w:t xml:space="preserve"> query)</w:t>
+      </w:r>
+    </w:p>
+    <w:p>
+      <w:pPr>
+        <w:rPr>
+          <w:sz w:val="44"/>
+        </w:rPr>
+      </w:pPr>
+    </w:p>
+    <w:p>
+      <w:pPr>
+        <w:pStyle w:val="p3"/>
+        <w:rPr>
+          <w:sz w:val="24"/>
+        </w:rPr>
+      </w:pPr>
+      <w:r>
+        <w:rPr>
+          <w:rStyle w:val="s1"/>
+          <w:b/>
+          <w:bCs/>
+          <w:sz w:val="24"/>
+        </w:rPr>
+        <w:t>Feature Engineering:</w:t>
+      </w:r>
+    </w:p>
+    <w:p>
+      <w:pPr>
+        <w:pStyle w:val="p3"/>
+        <w:rPr>
+          <w:rStyle w:val="s1"/>
+          <w:b/>
+          <w:bCs/>
+          <w:sz w:val="24"/>
+        </w:rPr>
+      </w:pPr>
+      <w:r>
+        <w:rPr>
+          <w:rStyle w:val="s1"/>
+          <w:b/>
+          <w:bCs/>
+          <w:sz w:val="24"/>
+        </w:rPr>
+        <w:t>radius_production.py</w:t>
+      </w:r>
+    </w:p>
+    <w:p>
+      <w:pPr>
+        <w:pStyle w:val="p3"/>
+        <w:rPr>
+          <w:rStyle w:val="s1"/>
+          <w:sz w:val="24"/>
+        </w:rPr>
+      </w:pPr>
+      <w:r>
+        <w:rPr>
+          <w:rStyle w:val="apple-tab-span"/>
+          <w:sz w:val="24"/>
+        </w:rPr>
+        <w:tab/>
+      </w:r>
+      <w:r>
+        <w:rPr>
+          <w:rStyle w:val="s1"/>
+          <w:sz w:val="24"/>
+        </w:rPr>
+        <w:t xml:space="preserve">INPUTS: </w:t>
+      </w:r>
+      <w:proofErr w:type="spellStart"/>
+      <w:r>
+        <w:rPr>
+          <w:rStyle w:val="s1"/>
+          <w:sz w:val="24"/>
+        </w:rPr>
+        <w:t>radiusAnalysis</w:t>
+      </w:r>
+      <w:proofErr w:type="spellEnd"/>
+      <w:r>
+        <w:rPr>
+          <w:rStyle w:val="s1"/>
+          <w:sz w:val="24"/>
+        </w:rPr>
+        <w:t>/agtspols_processed.csv</w:t>
+      </w:r>
+    </w:p>
+    <w:p>
+      <w:pPr>
+        <w:pStyle w:val="p3"/>
+        <w:rPr>
+          <w:sz w:val="24"/>
+        </w:rPr>
+      </w:pPr>
+      <w:r>
+        <w:rPr>
+          <w:rStyle w:val="s1"/>
+          <w:sz w:val="24"/>
+        </w:rPr>
+        <w:tab/>
+      </w:r>
+      <w:r>
+        <w:rPr>
+          <w:rStyle w:val="s1"/>
+          <w:sz w:val="24"/>
+        </w:rPr>
+        <w:tab/>
+      </w:r>
+      <w:r>
+        <w:rPr>
+          <w:rStyle w:val="s1"/>
+          <w:sz w:val="24"/>
+        </w:rPr>
+        <w:t>:</w:t>
+      </w:r>
+      <w:r>
+        <w:rPr>
+          <w:rStyle w:val="s1"/>
+          <w:sz w:val="24"/>
+        </w:rPr>
+        <w:t xml:space="preserve"> </w:t>
+      </w:r>
+      <w:r>
+        <w:rPr>
+          <w:rStyle w:val="s1"/>
+          <w:sz w:val="24"/>
+        </w:rPr>
+        <w:t xml:space="preserve"> </w:t>
+      </w:r>
+      <w:proofErr w:type="spellStart"/>
+      <w:r>
+        <w:rPr>
+          <w:rStyle w:val="s1"/>
+          <w:sz w:val="24"/>
+        </w:rPr>
+        <w:t>radiusAnalysis</w:t>
+      </w:r>
+      <w:proofErr w:type="spellEnd"/>
+      <w:r>
+        <w:rPr>
+          <w:rStyle w:val="s1"/>
+          <w:sz w:val="24"/>
+        </w:rPr>
+        <w:t>/</w:t>
+      </w:r>
+      <w:proofErr w:type="spellStart"/>
+      <w:r>
+        <w:rPr>
+          <w:rStyle w:val="s1"/>
+          <w:sz w:val="24"/>
+        </w:rPr>
+        <w:t>radiusZips</w:t>
+      </w:r>
+      <w:proofErr w:type="spellEnd"/>
+      <w:r>
+        <w:rPr>
+          <w:rStyle w:val="s1"/>
+          <w:sz w:val="24"/>
+        </w:rPr>
+        <w:t xml:space="preserve"> which </w:t>
+      </w:r>
+      <w:r>
+        <w:rPr>
+          <w:rStyle w:val="s1"/>
+          <w:sz w:val="24"/>
+        </w:rPr>
+        <w:t>has the top 10 pol source zips for each agent</w:t>
+      </w:r>
+    </w:p>
+    <w:p>
+      <w:pPr>
+        <w:pStyle w:val="p3"/>
+        <w:rPr>
+          <w:sz w:val="24"/>
+        </w:rPr>
+      </w:pPr>
+    </w:p>
+    <w:p>
+      <w:pPr>
+        <w:pStyle w:val="p3"/>
+        <w:rPr>
+          <w:sz w:val="24"/>
+        </w:rPr>
+      </w:pPr>
+      <w:r>
+        <w:rPr>
+          <w:rStyle w:val="apple-tab-span"/>
+          <w:sz w:val="24"/>
+        </w:rPr>
+        <w:tab/>
+      </w:r>
+      <w:r>
+        <w:rPr>
+          <w:rStyle w:val="s1"/>
+          <w:sz w:val="24"/>
+        </w:rPr>
+        <w:t xml:space="preserve">OUTPUTS: </w:t>
+      </w:r>
+      <w:r>
+        <w:rPr>
+          <w:rStyle w:val="s1"/>
+          <w:sz w:val="24"/>
+        </w:rPr>
+        <w:t>produce top 10 pol source zips for each zi</w:t>
       </w:r>
       <w:bookmarkStart w:id="0" w:name="_GoBack"/>
       <w:bookmarkEnd w:id="0"/>
@@ -3567,1923 +5845,7 @@
           <w:rStyle w:val="s1"/>
           <w:sz w:val="24"/>
         </w:rPr>
-        <w:t>lus3XY.csv</w:t>
-      </w:r>
-    </w:p>
-    <w:p>
-      <w:pPr>
-        <w:pStyle w:val="p3"/>
-        <w:rPr>
-          <w:rStyle w:val="s1"/>
-          <w:sz w:val="24"/>
-        </w:rPr>
-      </w:pPr>
-      <w:r>
-        <w:rPr>
-          <w:rStyle w:val="apple-tab-span"/>
-          <w:sz w:val="24"/>
-        </w:rPr>
-        <w:tab/>
-      </w:r>
-      <w:r>
-        <w:rPr>
-          <w:rStyle w:val="apple-tab-span"/>
-          <w:sz w:val="24"/>
-        </w:rPr>
-        <w:tab/>
-      </w:r>
-      <w:r>
-        <w:rPr>
-          <w:rStyle w:val="apple-tab-span"/>
-          <w:sz w:val="24"/>
-        </w:rPr>
-        <w:tab/>
-      </w:r>
-      <w:proofErr w:type="spellStart"/>
-      <w:r>
-        <w:rPr>
-          <w:rStyle w:val="s1"/>
-          <w:sz w:val="24"/>
-        </w:rPr>
-        <w:t>datapull</w:t>
-      </w:r>
-      <w:proofErr w:type="spellEnd"/>
-      <w:r>
-        <w:rPr>
-          <w:rStyle w:val="s1"/>
-          <w:sz w:val="24"/>
-        </w:rPr>
-        <w:t>/tplus4XY.csv</w:t>
-      </w:r>
-    </w:p>
-    <w:p>
-      <w:pPr>
-        <w:pStyle w:val="p3"/>
-        <w:ind w:left="2160"/>
-        <w:rPr>
-          <w:sz w:val="24"/>
-        </w:rPr>
-      </w:pPr>
-      <w:r>
-        <w:rPr>
-          <w:sz w:val="24"/>
-        </w:rPr>
-        <w:t>2010</w:t>
-      </w:r>
-      <w:r>
-        <w:rPr>
-          <w:sz w:val="24"/>
-        </w:rPr>
-        <w:t>-2016New_Agent_Assignments.xlsx</w:t>
-      </w:r>
-    </w:p>
-    <w:p>
-      <w:pPr>
-        <w:pStyle w:val="p3"/>
-        <w:rPr>
-          <w:sz w:val="24"/>
-        </w:rPr>
-      </w:pPr>
-      <w:r>
-        <w:rPr>
-          <w:rStyle w:val="apple-tab-span"/>
-          <w:sz w:val="24"/>
-        </w:rPr>
-        <w:tab/>
-      </w:r>
-      <w:r>
-        <w:rPr>
-          <w:rStyle w:val="s1"/>
-          <w:sz w:val="24"/>
-        </w:rPr>
-        <w:t>OUTPUTS:</w:t>
-      </w:r>
-    </w:p>
-    <w:p>
-      <w:pPr>
-        <w:pStyle w:val="p3"/>
-        <w:rPr>
-          <w:sz w:val="24"/>
-        </w:rPr>
-      </w:pPr>
-      <w:r>
-        <w:rPr>
-          <w:rStyle w:val="apple-tab-span"/>
-          <w:sz w:val="24"/>
-        </w:rPr>
-        <w:tab/>
-      </w:r>
-      <w:r>
-        <w:rPr>
-          <w:rStyle w:val="apple-tab-span"/>
-          <w:sz w:val="24"/>
-        </w:rPr>
-        <w:tab/>
-      </w:r>
-      <w:r>
-        <w:rPr>
-          <w:rStyle w:val="apple-tab-span"/>
-          <w:sz w:val="24"/>
-        </w:rPr>
-        <w:tab/>
-      </w:r>
-      <w:proofErr w:type="spellStart"/>
-      <w:r>
-        <w:rPr>
-          <w:rStyle w:val="s1"/>
-          <w:sz w:val="24"/>
-        </w:rPr>
-        <w:t>datapull</w:t>
-      </w:r>
-      <w:proofErr w:type="spellEnd"/>
-      <w:r>
-        <w:rPr>
-          <w:rStyle w:val="s1"/>
-          <w:sz w:val="24"/>
-        </w:rPr>
-        <w:t>/tplus1XY_newAgents.csv</w:t>
-      </w:r>
-    </w:p>
-    <w:p>
-      <w:pPr>
-        <w:pStyle w:val="p3"/>
-        <w:rPr>
-          <w:sz w:val="24"/>
-        </w:rPr>
-      </w:pPr>
-      <w:r>
-        <w:rPr>
-          <w:rStyle w:val="apple-tab-span"/>
-          <w:sz w:val="24"/>
-        </w:rPr>
-        <w:tab/>
-      </w:r>
-      <w:r>
-        <w:rPr>
-          <w:rStyle w:val="apple-tab-span"/>
-          <w:sz w:val="24"/>
-        </w:rPr>
-        <w:tab/>
-      </w:r>
-      <w:r>
-        <w:rPr>
-          <w:rStyle w:val="apple-tab-span"/>
-          <w:sz w:val="24"/>
-        </w:rPr>
-        <w:tab/>
-      </w:r>
-      <w:proofErr w:type="spellStart"/>
-      <w:r>
-        <w:rPr>
-          <w:rStyle w:val="s1"/>
-          <w:sz w:val="24"/>
-        </w:rPr>
-        <w:t>datapull</w:t>
-      </w:r>
-      <w:proofErr w:type="spellEnd"/>
-      <w:r>
-        <w:rPr>
-          <w:rStyle w:val="s1"/>
-          <w:sz w:val="24"/>
-        </w:rPr>
-        <w:t>/tplus2XY_newAgents.csv</w:t>
-      </w:r>
-    </w:p>
-    <w:p>
-      <w:pPr>
-        <w:pStyle w:val="p3"/>
-        <w:rPr>
-          <w:sz w:val="24"/>
-        </w:rPr>
-      </w:pPr>
-      <w:r>
-        <w:rPr>
-          <w:rStyle w:val="apple-tab-span"/>
-          <w:sz w:val="24"/>
-        </w:rPr>
-        <w:tab/>
-      </w:r>
-      <w:r>
-        <w:rPr>
-          <w:rStyle w:val="apple-tab-span"/>
-          <w:sz w:val="24"/>
-        </w:rPr>
-        <w:tab/>
-      </w:r>
-      <w:r>
-        <w:rPr>
-          <w:rStyle w:val="apple-tab-span"/>
-          <w:sz w:val="24"/>
-        </w:rPr>
-        <w:tab/>
-      </w:r>
-      <w:proofErr w:type="spellStart"/>
-      <w:r>
-        <w:rPr>
-          <w:rStyle w:val="s1"/>
-          <w:sz w:val="24"/>
-        </w:rPr>
-        <w:t>datapull</w:t>
-      </w:r>
-      <w:proofErr w:type="spellEnd"/>
-      <w:r>
-        <w:rPr>
-          <w:rStyle w:val="s1"/>
-          <w:sz w:val="24"/>
-        </w:rPr>
-        <w:t>/tplus3XY_newAgents.csv</w:t>
-      </w:r>
-    </w:p>
-    <w:p>
-      <w:pPr>
-        <w:pStyle w:val="p3"/>
-        <w:rPr>
-          <w:sz w:val="24"/>
-        </w:rPr>
-      </w:pPr>
-      <w:r>
-        <w:rPr>
-          <w:rStyle w:val="apple-tab-span"/>
-          <w:sz w:val="24"/>
-        </w:rPr>
-        <w:tab/>
-      </w:r>
-      <w:r>
-        <w:rPr>
-          <w:rStyle w:val="apple-tab-span"/>
-          <w:sz w:val="24"/>
-        </w:rPr>
-        <w:tab/>
-      </w:r>
-      <w:r>
-        <w:rPr>
-          <w:rStyle w:val="apple-tab-span"/>
-          <w:sz w:val="24"/>
-        </w:rPr>
-        <w:tab/>
-      </w:r>
-      <w:proofErr w:type="spellStart"/>
-      <w:r>
-        <w:rPr>
-          <w:rStyle w:val="s1"/>
-          <w:sz w:val="24"/>
-        </w:rPr>
-        <w:t>datapull</w:t>
-      </w:r>
-      <w:proofErr w:type="spellEnd"/>
-      <w:r>
-        <w:rPr>
-          <w:rStyle w:val="s1"/>
-          <w:sz w:val="24"/>
-        </w:rPr>
-        <w:t>/tplus4XY_newAgents.csv</w:t>
-      </w:r>
-    </w:p>
-    <w:p>
-      <w:pPr>
-        <w:pStyle w:val="p3"/>
-        <w:rPr>
-          <w:sz w:val="24"/>
-        </w:rPr>
-      </w:pPr>
-      <w:r>
-        <w:rPr>
-          <w:rStyle w:val="apple-tab-span"/>
-          <w:sz w:val="24"/>
-        </w:rPr>
-        <w:tab/>
-      </w:r>
-      <w:r>
-        <w:rPr>
-          <w:rStyle w:val="apple-tab-span"/>
-          <w:sz w:val="24"/>
-        </w:rPr>
-        <w:tab/>
-      </w:r>
-      <w:r>
-        <w:rPr>
-          <w:rStyle w:val="s1"/>
-          <w:sz w:val="24"/>
-        </w:rPr>
-        <w:t xml:space="preserve">these are training </w:t>
-      </w:r>
-      <w:proofErr w:type="spellStart"/>
-      <w:r>
-        <w:rPr>
-          <w:rStyle w:val="s1"/>
-          <w:sz w:val="24"/>
-        </w:rPr>
-        <w:t>xy</w:t>
-      </w:r>
-      <w:proofErr w:type="spellEnd"/>
-      <w:r>
-        <w:rPr>
-          <w:rStyle w:val="s1"/>
-          <w:sz w:val="24"/>
-        </w:rPr>
-        <w:t xml:space="preserve"> data frame for new agents model</w:t>
-      </w:r>
-    </w:p>
-    <w:p>
-      <w:pPr>
-        <w:pStyle w:val="p2"/>
-        <w:rPr>
-          <w:sz w:val="24"/>
-        </w:rPr>
-      </w:pPr>
-    </w:p>
-    <w:p>
-      <w:pPr>
-        <w:pStyle w:val="p3"/>
-        <w:rPr>
-          <w:sz w:val="24"/>
-        </w:rPr>
-      </w:pPr>
-      <w:r>
-        <w:rPr>
-          <w:rStyle w:val="apple-tab-span"/>
-          <w:sz w:val="24"/>
-        </w:rPr>
-        <w:tab/>
-      </w:r>
-      <w:r>
-        <w:rPr>
-          <w:rStyle w:val="s1"/>
-          <w:b/>
-          <w:bCs/>
-          <w:sz w:val="24"/>
-        </w:rPr>
-        <w:t>3yearSmoothAPM.py:</w:t>
-      </w:r>
-    </w:p>
-    <w:p>
-      <w:pPr>
-        <w:pStyle w:val="p3"/>
-        <w:rPr>
-          <w:sz w:val="24"/>
-        </w:rPr>
-      </w:pPr>
-      <w:r>
-        <w:rPr>
-          <w:rStyle w:val="apple-tab-span"/>
-          <w:sz w:val="24"/>
-        </w:rPr>
-        <w:tab/>
-      </w:r>
-      <w:r>
-        <w:rPr>
-          <w:rStyle w:val="s1"/>
-          <w:sz w:val="24"/>
-        </w:rPr>
-        <w:t>INPUTS:</w:t>
-      </w:r>
-    </w:p>
-    <w:p>
-      <w:pPr>
-        <w:pStyle w:val="p3"/>
-        <w:rPr>
-          <w:sz w:val="24"/>
-        </w:rPr>
-      </w:pPr>
-      <w:r>
-        <w:rPr>
-          <w:rStyle w:val="apple-tab-span"/>
-          <w:sz w:val="24"/>
-        </w:rPr>
-        <w:tab/>
-      </w:r>
-      <w:r>
-        <w:rPr>
-          <w:rStyle w:val="apple-tab-span"/>
-          <w:sz w:val="24"/>
-        </w:rPr>
-        <w:tab/>
-      </w:r>
-      <w:r>
-        <w:rPr>
-          <w:rStyle w:val="apple-tab-span"/>
-          <w:sz w:val="24"/>
-        </w:rPr>
-        <w:tab/>
-      </w:r>
-      <w:proofErr w:type="spellStart"/>
-      <w:r>
-        <w:rPr>
-          <w:rStyle w:val="s1"/>
-          <w:sz w:val="24"/>
-        </w:rPr>
-        <w:t>datapull</w:t>
-      </w:r>
-      <w:proofErr w:type="spellEnd"/>
-      <w:r>
-        <w:rPr>
-          <w:rStyle w:val="s1"/>
-          <w:sz w:val="24"/>
-        </w:rPr>
-        <w:t>/targets2011.csv</w:t>
-      </w:r>
-    </w:p>
-    <w:p>
-      <w:pPr>
-        <w:pStyle w:val="p3"/>
-        <w:rPr>
-          <w:sz w:val="24"/>
-        </w:rPr>
-      </w:pPr>
-      <w:r>
-        <w:rPr>
-          <w:rStyle w:val="apple-tab-span"/>
-          <w:sz w:val="24"/>
-        </w:rPr>
-        <w:tab/>
-      </w:r>
-      <w:r>
-        <w:rPr>
-          <w:rStyle w:val="apple-tab-span"/>
-          <w:sz w:val="24"/>
-        </w:rPr>
-        <w:tab/>
-      </w:r>
-      <w:r>
-        <w:rPr>
-          <w:rStyle w:val="apple-tab-span"/>
-          <w:sz w:val="24"/>
-        </w:rPr>
-        <w:tab/>
-      </w:r>
-      <w:proofErr w:type="spellStart"/>
-      <w:r>
-        <w:rPr>
-          <w:rStyle w:val="s1"/>
-          <w:sz w:val="24"/>
-        </w:rPr>
-        <w:t>datapull</w:t>
-      </w:r>
-      <w:proofErr w:type="spellEnd"/>
-      <w:r>
-        <w:rPr>
-          <w:rStyle w:val="s1"/>
-          <w:sz w:val="24"/>
-        </w:rPr>
-        <w:t>/targets2012.csv</w:t>
-      </w:r>
-    </w:p>
-    <w:p>
-      <w:pPr>
-        <w:pStyle w:val="p3"/>
-        <w:rPr>
-          <w:sz w:val="24"/>
-        </w:rPr>
-      </w:pPr>
-      <w:r>
-        <w:rPr>
-          <w:rStyle w:val="apple-tab-span"/>
-          <w:sz w:val="24"/>
-        </w:rPr>
-        <w:tab/>
-      </w:r>
-      <w:r>
-        <w:rPr>
-          <w:rStyle w:val="apple-tab-span"/>
-          <w:sz w:val="24"/>
-        </w:rPr>
-        <w:tab/>
-      </w:r>
-      <w:r>
-        <w:rPr>
-          <w:rStyle w:val="apple-tab-span"/>
-          <w:sz w:val="24"/>
-        </w:rPr>
-        <w:tab/>
-      </w:r>
-      <w:proofErr w:type="spellStart"/>
-      <w:r>
-        <w:rPr>
-          <w:rStyle w:val="s1"/>
-          <w:sz w:val="24"/>
-        </w:rPr>
-        <w:t>datapull</w:t>
-      </w:r>
-      <w:proofErr w:type="spellEnd"/>
-      <w:r>
-        <w:rPr>
-          <w:rStyle w:val="s1"/>
-          <w:sz w:val="24"/>
-        </w:rPr>
-        <w:t>/targets2013.csv</w:t>
-      </w:r>
-      <w:r>
-        <w:rPr>
-          <w:rStyle w:val="apple-tab-span"/>
-          <w:sz w:val="24"/>
-        </w:rPr>
-        <w:tab/>
-      </w:r>
-    </w:p>
-    <w:p>
-      <w:pPr>
-        <w:pStyle w:val="p3"/>
-        <w:rPr>
-          <w:sz w:val="24"/>
-        </w:rPr>
-      </w:pPr>
-      <w:r>
-        <w:rPr>
-          <w:rStyle w:val="apple-tab-span"/>
-          <w:sz w:val="24"/>
-        </w:rPr>
-        <w:tab/>
-      </w:r>
-      <w:r>
-        <w:rPr>
-          <w:rStyle w:val="apple-tab-span"/>
-          <w:sz w:val="24"/>
-        </w:rPr>
-        <w:tab/>
-      </w:r>
-      <w:r>
-        <w:rPr>
-          <w:rStyle w:val="apple-tab-span"/>
-          <w:sz w:val="24"/>
-        </w:rPr>
-        <w:tab/>
-      </w:r>
-      <w:proofErr w:type="spellStart"/>
-      <w:r>
-        <w:rPr>
-          <w:rStyle w:val="s1"/>
-          <w:sz w:val="24"/>
-        </w:rPr>
-        <w:t>datapull</w:t>
-      </w:r>
-      <w:proofErr w:type="spellEnd"/>
-      <w:r>
-        <w:rPr>
-          <w:rStyle w:val="s1"/>
-          <w:sz w:val="24"/>
-        </w:rPr>
-        <w:t>/targets2014.csv</w:t>
-      </w:r>
-    </w:p>
-    <w:p>
-      <w:pPr>
-        <w:pStyle w:val="p3"/>
-        <w:rPr>
-          <w:sz w:val="24"/>
-        </w:rPr>
-      </w:pPr>
-      <w:r>
-        <w:rPr>
-          <w:rStyle w:val="apple-tab-span"/>
-          <w:sz w:val="24"/>
-        </w:rPr>
-        <w:tab/>
-      </w:r>
-      <w:r>
-        <w:rPr>
-          <w:rStyle w:val="apple-tab-span"/>
-          <w:sz w:val="24"/>
-        </w:rPr>
-        <w:tab/>
-      </w:r>
-      <w:r>
-        <w:rPr>
-          <w:rStyle w:val="apple-tab-span"/>
-          <w:sz w:val="24"/>
-        </w:rPr>
-        <w:tab/>
-      </w:r>
-      <w:proofErr w:type="spellStart"/>
-      <w:r>
-        <w:rPr>
-          <w:rStyle w:val="s1"/>
-          <w:sz w:val="24"/>
-        </w:rPr>
-        <w:t>datapull</w:t>
-      </w:r>
-      <w:proofErr w:type="spellEnd"/>
-      <w:r>
-        <w:rPr>
-          <w:rStyle w:val="s1"/>
-          <w:sz w:val="24"/>
-        </w:rPr>
-        <w:t>/targets2015.csv</w:t>
-      </w:r>
-    </w:p>
-    <w:p>
-      <w:pPr>
-        <w:pStyle w:val="p3"/>
-        <w:rPr>
-          <w:sz w:val="24"/>
-        </w:rPr>
-      </w:pPr>
-      <w:r>
-        <w:rPr>
-          <w:rStyle w:val="apple-converted-space"/>
-          <w:sz w:val="24"/>
-        </w:rPr>
-        <w:t> </w:t>
-      </w:r>
-      <w:r>
-        <w:rPr>
-          <w:rStyle w:val="apple-tab-span"/>
-          <w:sz w:val="24"/>
-        </w:rPr>
-        <w:tab/>
-      </w:r>
-      <w:r>
-        <w:rPr>
-          <w:rStyle w:val="s1"/>
-          <w:sz w:val="24"/>
-        </w:rPr>
-        <w:t xml:space="preserve">OUTPUTS: </w:t>
-      </w:r>
-      <w:r>
-        <w:rPr>
-          <w:rStyle w:val="apple-converted-space"/>
-          <w:sz w:val="24"/>
-        </w:rPr>
-        <w:t xml:space="preserve">    </w:t>
-      </w:r>
-      <w:r>
-        <w:rPr>
-          <w:rStyle w:val="apple-tab-span"/>
-          <w:sz w:val="24"/>
-        </w:rPr>
-        <w:tab/>
-      </w:r>
-      <w:proofErr w:type="spellStart"/>
-      <w:r>
-        <w:rPr>
-          <w:rStyle w:val="s1"/>
-          <w:sz w:val="24"/>
-        </w:rPr>
-        <w:t>mean_absolute_error</w:t>
-      </w:r>
-      <w:proofErr w:type="spellEnd"/>
-      <w:r>
-        <w:rPr>
-          <w:rStyle w:val="s1"/>
-          <w:sz w:val="24"/>
-        </w:rPr>
-        <w:t>(</w:t>
-      </w:r>
-      <w:proofErr w:type="spellStart"/>
-      <w:r>
-        <w:rPr>
-          <w:rStyle w:val="s1"/>
-          <w:sz w:val="24"/>
-        </w:rPr>
-        <w:t>df_final</w:t>
-      </w:r>
-      <w:proofErr w:type="spellEnd"/>
-      <w:r>
-        <w:rPr>
-          <w:rStyle w:val="s1"/>
-          <w:sz w:val="24"/>
-        </w:rPr>
-        <w:t>['3yrAvg'], df_</w:t>
-      </w:r>
-      <w:proofErr w:type="gramStart"/>
-      <w:r>
-        <w:rPr>
-          <w:rStyle w:val="s1"/>
-          <w:sz w:val="24"/>
-        </w:rPr>
-        <w:t>final.pifsum</w:t>
-      </w:r>
-      <w:proofErr w:type="gramEnd"/>
-      <w:r>
-        <w:rPr>
-          <w:rStyle w:val="s1"/>
-          <w:sz w:val="24"/>
-        </w:rPr>
-        <w:t>2015)</w:t>
-      </w:r>
-    </w:p>
-    <w:p>
-      <w:pPr>
-        <w:pStyle w:val="p3"/>
-        <w:rPr>
-          <w:sz w:val="24"/>
-        </w:rPr>
-      </w:pPr>
-      <w:r>
-        <w:rPr>
-          <w:rStyle w:val="apple-tab-span"/>
-          <w:sz w:val="24"/>
-        </w:rPr>
-        <w:tab/>
-      </w:r>
-      <w:r>
-        <w:rPr>
-          <w:rStyle w:val="s1"/>
-          <w:sz w:val="24"/>
-        </w:rPr>
-        <w:t>this script runs a simple 3-yr smooth and use that to predict 2015 agent performance</w:t>
-      </w:r>
-    </w:p>
-    <w:p>
-      <w:pPr>
-        <w:pStyle w:val="p2"/>
-        <w:rPr>
-          <w:sz w:val="24"/>
-        </w:rPr>
-      </w:pPr>
-    </w:p>
-    <w:p>
-      <w:pPr>
-        <w:pStyle w:val="p3"/>
-        <w:rPr>
-          <w:sz w:val="24"/>
-        </w:rPr>
-      </w:pPr>
-      <w:r>
-        <w:rPr>
-          <w:rStyle w:val="apple-tab-span"/>
-          <w:sz w:val="24"/>
-        </w:rPr>
-        <w:tab/>
-      </w:r>
-      <w:proofErr w:type="spellStart"/>
-      <w:r>
-        <w:rPr>
-          <w:rStyle w:val="s1"/>
-          <w:b/>
-          <w:bCs/>
-          <w:sz w:val="24"/>
-        </w:rPr>
-        <w:t>agtProductionModel.ipynb</w:t>
-      </w:r>
-      <w:proofErr w:type="spellEnd"/>
-      <w:r>
-        <w:rPr>
-          <w:rStyle w:val="s1"/>
-          <w:b/>
-          <w:bCs/>
-          <w:sz w:val="24"/>
-        </w:rPr>
-        <w:t>:</w:t>
-      </w:r>
-    </w:p>
-    <w:p>
-      <w:pPr>
-        <w:pStyle w:val="p3"/>
-        <w:rPr>
-          <w:sz w:val="24"/>
-        </w:rPr>
-      </w:pPr>
-      <w:r>
-        <w:rPr>
-          <w:rStyle w:val="apple-tab-span"/>
-          <w:sz w:val="24"/>
-        </w:rPr>
-        <w:tab/>
-      </w:r>
-      <w:r>
-        <w:rPr>
-          <w:rStyle w:val="s1"/>
-          <w:sz w:val="24"/>
-        </w:rPr>
-        <w:t>INPUTS:</w:t>
-      </w:r>
-      <w:r>
-        <w:rPr>
-          <w:rStyle w:val="apple-tab-span"/>
-          <w:sz w:val="24"/>
-        </w:rPr>
-        <w:tab/>
-      </w:r>
-      <w:proofErr w:type="spellStart"/>
-      <w:r>
-        <w:rPr>
-          <w:rStyle w:val="s1"/>
-          <w:sz w:val="24"/>
-        </w:rPr>
-        <w:t>datapull</w:t>
-      </w:r>
-      <w:proofErr w:type="spellEnd"/>
-      <w:r>
-        <w:rPr>
-          <w:rStyle w:val="s1"/>
-          <w:sz w:val="24"/>
-        </w:rPr>
-        <w:t>/tplus1XY.csv</w:t>
-      </w:r>
-    </w:p>
-    <w:p>
-      <w:pPr>
-        <w:pStyle w:val="p3"/>
-        <w:rPr>
-          <w:sz w:val="24"/>
-        </w:rPr>
-      </w:pPr>
-      <w:r>
-        <w:rPr>
-          <w:rStyle w:val="apple-tab-span"/>
-          <w:sz w:val="24"/>
-        </w:rPr>
-        <w:tab/>
-      </w:r>
-      <w:r>
-        <w:rPr>
-          <w:rStyle w:val="apple-tab-span"/>
-          <w:sz w:val="24"/>
-        </w:rPr>
-        <w:tab/>
-      </w:r>
-      <w:r>
-        <w:rPr>
-          <w:rStyle w:val="apple-tab-span"/>
-          <w:sz w:val="24"/>
-        </w:rPr>
-        <w:tab/>
-      </w:r>
-      <w:proofErr w:type="spellStart"/>
-      <w:r>
-        <w:rPr>
-          <w:rStyle w:val="s1"/>
-          <w:sz w:val="24"/>
-        </w:rPr>
-        <w:t>datapull</w:t>
-      </w:r>
-      <w:proofErr w:type="spellEnd"/>
-      <w:r>
-        <w:rPr>
-          <w:rStyle w:val="s1"/>
-          <w:sz w:val="24"/>
-        </w:rPr>
-        <w:t>/tplus2XY.csv</w:t>
-      </w:r>
-    </w:p>
-    <w:p>
-      <w:pPr>
-        <w:pStyle w:val="p3"/>
-        <w:rPr>
-          <w:sz w:val="24"/>
-        </w:rPr>
-      </w:pPr>
-      <w:r>
-        <w:rPr>
-          <w:rStyle w:val="apple-tab-span"/>
-          <w:sz w:val="24"/>
-        </w:rPr>
-        <w:tab/>
-      </w:r>
-      <w:r>
-        <w:rPr>
-          <w:rStyle w:val="apple-tab-span"/>
-          <w:sz w:val="24"/>
-        </w:rPr>
-        <w:tab/>
-      </w:r>
-      <w:r>
-        <w:rPr>
-          <w:rStyle w:val="apple-tab-span"/>
-          <w:sz w:val="24"/>
-        </w:rPr>
-        <w:tab/>
-      </w:r>
-      <w:proofErr w:type="spellStart"/>
-      <w:r>
-        <w:rPr>
-          <w:rStyle w:val="s1"/>
-          <w:sz w:val="24"/>
-        </w:rPr>
-        <w:t>datapull</w:t>
-      </w:r>
-      <w:proofErr w:type="spellEnd"/>
-      <w:r>
-        <w:rPr>
-          <w:rStyle w:val="s1"/>
-          <w:sz w:val="24"/>
-        </w:rPr>
-        <w:t>/tplus3XY.csv</w:t>
-      </w:r>
-    </w:p>
-    <w:p>
-      <w:pPr>
-        <w:pStyle w:val="p3"/>
-        <w:rPr>
-          <w:sz w:val="24"/>
-        </w:rPr>
-      </w:pPr>
-      <w:r>
-        <w:rPr>
-          <w:rStyle w:val="apple-tab-span"/>
-          <w:sz w:val="24"/>
-        </w:rPr>
-        <w:tab/>
-      </w:r>
-      <w:r>
-        <w:rPr>
-          <w:rStyle w:val="apple-tab-span"/>
-          <w:sz w:val="24"/>
-        </w:rPr>
-        <w:tab/>
-      </w:r>
-      <w:r>
-        <w:rPr>
-          <w:rStyle w:val="apple-tab-span"/>
-          <w:sz w:val="24"/>
-        </w:rPr>
-        <w:tab/>
-      </w:r>
-      <w:proofErr w:type="spellStart"/>
-      <w:r>
-        <w:rPr>
-          <w:rStyle w:val="s1"/>
-          <w:sz w:val="24"/>
-        </w:rPr>
-        <w:t>datapull</w:t>
-      </w:r>
-      <w:proofErr w:type="spellEnd"/>
-      <w:r>
-        <w:rPr>
-          <w:rStyle w:val="s1"/>
-          <w:sz w:val="24"/>
-        </w:rPr>
-        <w:t>/tplus4XY.csv</w:t>
-      </w:r>
-    </w:p>
-    <w:p>
-      <w:pPr>
-        <w:pStyle w:val="p3"/>
-        <w:rPr>
-          <w:sz w:val="24"/>
-        </w:rPr>
-      </w:pPr>
-      <w:r>
-        <w:rPr>
-          <w:rStyle w:val="apple-tab-span"/>
-          <w:sz w:val="24"/>
-        </w:rPr>
-        <w:tab/>
-      </w:r>
-      <w:r>
-        <w:rPr>
-          <w:rStyle w:val="apple-tab-span"/>
-          <w:sz w:val="24"/>
-        </w:rPr>
-        <w:tab/>
-      </w:r>
-      <w:r>
-        <w:rPr>
-          <w:rStyle w:val="apple-tab-span"/>
-          <w:sz w:val="24"/>
-        </w:rPr>
-        <w:tab/>
-      </w:r>
-      <w:proofErr w:type="spellStart"/>
-      <w:r>
-        <w:rPr>
-          <w:rStyle w:val="s1"/>
-          <w:sz w:val="24"/>
-        </w:rPr>
-        <w:t>datapull</w:t>
-      </w:r>
-      <w:proofErr w:type="spellEnd"/>
-      <w:r>
-        <w:rPr>
-          <w:rStyle w:val="s1"/>
-          <w:sz w:val="24"/>
-        </w:rPr>
-        <w:t>/tplus1XY_newAgents.csv</w:t>
-      </w:r>
-    </w:p>
-    <w:p>
-      <w:pPr>
-        <w:pStyle w:val="p3"/>
-        <w:rPr>
-          <w:sz w:val="24"/>
-        </w:rPr>
-      </w:pPr>
-      <w:r>
-        <w:rPr>
-          <w:rStyle w:val="apple-tab-span"/>
-          <w:sz w:val="24"/>
-        </w:rPr>
-        <w:tab/>
-      </w:r>
-      <w:r>
-        <w:rPr>
-          <w:rStyle w:val="apple-tab-span"/>
-          <w:sz w:val="24"/>
-        </w:rPr>
-        <w:tab/>
-      </w:r>
-      <w:r>
-        <w:rPr>
-          <w:rStyle w:val="apple-tab-span"/>
-          <w:sz w:val="24"/>
-        </w:rPr>
-        <w:tab/>
-      </w:r>
-      <w:proofErr w:type="spellStart"/>
-      <w:r>
-        <w:rPr>
-          <w:rStyle w:val="s1"/>
-          <w:sz w:val="24"/>
-        </w:rPr>
-        <w:t>datapull</w:t>
-      </w:r>
-      <w:proofErr w:type="spellEnd"/>
-      <w:r>
-        <w:rPr>
-          <w:rStyle w:val="s1"/>
-          <w:sz w:val="24"/>
-        </w:rPr>
-        <w:t>/tplus2XY_newAgents.csv</w:t>
-      </w:r>
-    </w:p>
-    <w:p>
-      <w:pPr>
-        <w:pStyle w:val="p3"/>
-        <w:rPr>
-          <w:sz w:val="24"/>
-        </w:rPr>
-      </w:pPr>
-      <w:r>
-        <w:rPr>
-          <w:rStyle w:val="apple-tab-span"/>
-          <w:sz w:val="24"/>
-        </w:rPr>
-        <w:tab/>
-      </w:r>
-      <w:r>
-        <w:rPr>
-          <w:rStyle w:val="apple-tab-span"/>
-          <w:sz w:val="24"/>
-        </w:rPr>
-        <w:tab/>
-      </w:r>
-      <w:r>
-        <w:rPr>
-          <w:rStyle w:val="apple-tab-span"/>
-          <w:sz w:val="24"/>
-        </w:rPr>
-        <w:tab/>
-      </w:r>
-      <w:proofErr w:type="spellStart"/>
-      <w:r>
-        <w:rPr>
-          <w:rStyle w:val="s1"/>
-          <w:sz w:val="24"/>
-        </w:rPr>
-        <w:t>datapull</w:t>
-      </w:r>
-      <w:proofErr w:type="spellEnd"/>
-      <w:r>
-        <w:rPr>
-          <w:rStyle w:val="s1"/>
-          <w:sz w:val="24"/>
-        </w:rPr>
-        <w:t>/tplus3XY_newAgents.csv</w:t>
-      </w:r>
-    </w:p>
-    <w:p>
-      <w:pPr>
-        <w:pStyle w:val="p3"/>
-        <w:rPr>
-          <w:sz w:val="24"/>
-        </w:rPr>
-      </w:pPr>
-      <w:r>
-        <w:rPr>
-          <w:rStyle w:val="apple-tab-span"/>
-          <w:sz w:val="24"/>
-        </w:rPr>
-        <w:tab/>
-      </w:r>
-      <w:r>
-        <w:rPr>
-          <w:rStyle w:val="apple-tab-span"/>
-          <w:sz w:val="24"/>
-        </w:rPr>
-        <w:tab/>
-      </w:r>
-      <w:r>
-        <w:rPr>
-          <w:rStyle w:val="apple-tab-span"/>
-          <w:sz w:val="24"/>
-        </w:rPr>
-        <w:tab/>
-      </w:r>
-      <w:proofErr w:type="spellStart"/>
-      <w:r>
-        <w:rPr>
-          <w:rStyle w:val="s1"/>
-          <w:sz w:val="24"/>
-        </w:rPr>
-        <w:t>datapull</w:t>
-      </w:r>
-      <w:proofErr w:type="spellEnd"/>
-      <w:r>
-        <w:rPr>
-          <w:rStyle w:val="s1"/>
-          <w:sz w:val="24"/>
-        </w:rPr>
-        <w:t>/tplus4XY_newAgents.csv</w:t>
-      </w:r>
-    </w:p>
-    <w:p>
-      <w:pPr>
-        <w:pStyle w:val="p3"/>
-        <w:rPr>
-          <w:sz w:val="24"/>
-        </w:rPr>
-      </w:pPr>
-      <w:r>
-        <w:rPr>
-          <w:rStyle w:val="apple-tab-span"/>
-          <w:sz w:val="24"/>
-        </w:rPr>
-        <w:tab/>
-      </w:r>
-      <w:r>
-        <w:rPr>
-          <w:rStyle w:val="s1"/>
-          <w:sz w:val="24"/>
-        </w:rPr>
-        <w:t>OUTPUTS:</w:t>
-      </w:r>
-      <w:r>
-        <w:rPr>
-          <w:rStyle w:val="apple-tab-span"/>
-          <w:sz w:val="24"/>
-        </w:rPr>
-        <w:tab/>
-      </w:r>
-      <w:r>
-        <w:rPr>
-          <w:rStyle w:val="s1"/>
-          <w:sz w:val="24"/>
-        </w:rPr>
-        <w:t>all agents model outputs:</w:t>
-      </w:r>
-    </w:p>
-    <w:p>
-      <w:pPr>
-        <w:pStyle w:val="p3"/>
-        <w:rPr>
-          <w:sz w:val="24"/>
-        </w:rPr>
-      </w:pPr>
-      <w:r>
-        <w:rPr>
-          <w:rStyle w:val="apple-tab-span"/>
-          <w:sz w:val="24"/>
-        </w:rPr>
-        <w:tab/>
-      </w:r>
-      <w:r>
-        <w:rPr>
-          <w:rStyle w:val="apple-tab-span"/>
-          <w:sz w:val="24"/>
-        </w:rPr>
-        <w:tab/>
-      </w:r>
-      <w:r>
-        <w:rPr>
-          <w:rStyle w:val="s1"/>
-          <w:sz w:val="24"/>
-        </w:rPr>
-        <w:t>rf_prem</w:t>
-      </w:r>
-      <w:proofErr w:type="gramStart"/>
-      <w:r>
-        <w:rPr>
-          <w:rStyle w:val="s1"/>
-          <w:sz w:val="24"/>
-        </w:rPr>
-        <w:t>1,perf</w:t>
-      </w:r>
-      <w:proofErr w:type="gramEnd"/>
-      <w:r>
-        <w:rPr>
-          <w:rStyle w:val="s1"/>
-          <w:sz w:val="24"/>
-        </w:rPr>
-        <w:t>_prem1,testRes_prem1</w:t>
-      </w:r>
-    </w:p>
-    <w:p>
-      <w:pPr>
-        <w:pStyle w:val="p3"/>
-        <w:rPr>
-          <w:sz w:val="24"/>
-        </w:rPr>
-      </w:pPr>
-      <w:r>
-        <w:rPr>
-          <w:rStyle w:val="apple-tab-span"/>
-          <w:sz w:val="24"/>
-        </w:rPr>
-        <w:tab/>
-      </w:r>
-      <w:r>
-        <w:rPr>
-          <w:rStyle w:val="apple-tab-span"/>
-          <w:sz w:val="24"/>
-        </w:rPr>
-        <w:tab/>
-      </w:r>
-      <w:r>
-        <w:rPr>
-          <w:rStyle w:val="s1"/>
-          <w:sz w:val="24"/>
-        </w:rPr>
-        <w:t>rf_prem</w:t>
-      </w:r>
-      <w:proofErr w:type="gramStart"/>
-      <w:r>
-        <w:rPr>
-          <w:rStyle w:val="s1"/>
-          <w:sz w:val="24"/>
-        </w:rPr>
-        <w:t>2,perf</w:t>
-      </w:r>
-      <w:proofErr w:type="gramEnd"/>
-      <w:r>
-        <w:rPr>
-          <w:rStyle w:val="s1"/>
-          <w:sz w:val="24"/>
-        </w:rPr>
-        <w:t>_prem2,testRes_prem2</w:t>
-      </w:r>
-    </w:p>
-    <w:p>
-      <w:pPr>
-        <w:pStyle w:val="p3"/>
-        <w:rPr>
-          <w:sz w:val="24"/>
-        </w:rPr>
-      </w:pPr>
-      <w:r>
-        <w:rPr>
-          <w:rStyle w:val="apple-tab-span"/>
-          <w:sz w:val="24"/>
-        </w:rPr>
-        <w:tab/>
-      </w:r>
-      <w:r>
-        <w:rPr>
-          <w:rStyle w:val="apple-tab-span"/>
-          <w:sz w:val="24"/>
-        </w:rPr>
-        <w:tab/>
-      </w:r>
-      <w:r>
-        <w:rPr>
-          <w:rStyle w:val="s1"/>
-          <w:sz w:val="24"/>
-        </w:rPr>
-        <w:t>rf_prem</w:t>
-      </w:r>
-      <w:proofErr w:type="gramStart"/>
-      <w:r>
-        <w:rPr>
-          <w:rStyle w:val="s1"/>
-          <w:sz w:val="24"/>
-        </w:rPr>
-        <w:t>3,perf</w:t>
-      </w:r>
-      <w:proofErr w:type="gramEnd"/>
-      <w:r>
-        <w:rPr>
-          <w:rStyle w:val="s1"/>
-          <w:sz w:val="24"/>
-        </w:rPr>
-        <w:t>_prem3,testRes_prem3</w:t>
-      </w:r>
-    </w:p>
-    <w:p>
-      <w:pPr>
-        <w:pStyle w:val="p3"/>
-        <w:rPr>
-          <w:sz w:val="24"/>
-        </w:rPr>
-      </w:pPr>
-      <w:r>
-        <w:rPr>
-          <w:rStyle w:val="apple-tab-span"/>
-          <w:sz w:val="24"/>
-        </w:rPr>
-        <w:tab/>
-      </w:r>
-      <w:r>
-        <w:rPr>
-          <w:rStyle w:val="apple-tab-span"/>
-          <w:sz w:val="24"/>
-        </w:rPr>
-        <w:tab/>
-      </w:r>
-      <w:r>
-        <w:rPr>
-          <w:rStyle w:val="s1"/>
-          <w:sz w:val="24"/>
-        </w:rPr>
-        <w:t>rf_prem</w:t>
-      </w:r>
-      <w:proofErr w:type="gramStart"/>
-      <w:r>
-        <w:rPr>
-          <w:rStyle w:val="s1"/>
-          <w:sz w:val="24"/>
-        </w:rPr>
-        <w:t>4,perf</w:t>
-      </w:r>
-      <w:proofErr w:type="gramEnd"/>
-      <w:r>
-        <w:rPr>
-          <w:rStyle w:val="s1"/>
-          <w:sz w:val="24"/>
-        </w:rPr>
-        <w:t>_prem4,testRes_prem4</w:t>
-      </w:r>
-    </w:p>
-    <w:p>
-      <w:pPr>
-        <w:pStyle w:val="p3"/>
-        <w:rPr>
-          <w:sz w:val="24"/>
-        </w:rPr>
-      </w:pPr>
-      <w:r>
-        <w:rPr>
-          <w:rStyle w:val="apple-tab-span"/>
-          <w:sz w:val="24"/>
-        </w:rPr>
-        <w:tab/>
-      </w:r>
-      <w:r>
-        <w:rPr>
-          <w:rStyle w:val="apple-tab-span"/>
-          <w:sz w:val="24"/>
-        </w:rPr>
-        <w:tab/>
-      </w:r>
-      <w:r>
-        <w:rPr>
-          <w:rStyle w:val="s1"/>
-          <w:sz w:val="24"/>
-        </w:rPr>
-        <w:t>rf_pif</w:t>
-      </w:r>
-      <w:proofErr w:type="gramStart"/>
-      <w:r>
-        <w:rPr>
-          <w:rStyle w:val="s1"/>
-          <w:sz w:val="24"/>
-        </w:rPr>
-        <w:t>1,perf</w:t>
-      </w:r>
-      <w:proofErr w:type="gramEnd"/>
-      <w:r>
-        <w:rPr>
-          <w:rStyle w:val="s1"/>
-          <w:sz w:val="24"/>
-        </w:rPr>
-        <w:t>_pif1,testRes_pif1</w:t>
-      </w:r>
-    </w:p>
-    <w:p>
-      <w:pPr>
-        <w:pStyle w:val="p3"/>
-        <w:rPr>
-          <w:sz w:val="24"/>
-        </w:rPr>
-      </w:pPr>
-      <w:r>
-        <w:rPr>
-          <w:rStyle w:val="apple-tab-span"/>
-          <w:sz w:val="24"/>
-        </w:rPr>
-        <w:tab/>
-      </w:r>
-      <w:r>
-        <w:rPr>
-          <w:rStyle w:val="apple-tab-span"/>
-          <w:sz w:val="24"/>
-        </w:rPr>
-        <w:tab/>
-      </w:r>
-      <w:r>
-        <w:rPr>
-          <w:rStyle w:val="s1"/>
-          <w:sz w:val="24"/>
-        </w:rPr>
-        <w:t>rf_pif</w:t>
-      </w:r>
-      <w:proofErr w:type="gramStart"/>
-      <w:r>
-        <w:rPr>
-          <w:rStyle w:val="s1"/>
-          <w:sz w:val="24"/>
-        </w:rPr>
-        <w:t>2,perf</w:t>
-      </w:r>
-      <w:proofErr w:type="gramEnd"/>
-      <w:r>
-        <w:rPr>
-          <w:rStyle w:val="s1"/>
-          <w:sz w:val="24"/>
-        </w:rPr>
-        <w:t>_pif2,testRes_pif2</w:t>
-      </w:r>
-    </w:p>
-    <w:p>
-      <w:pPr>
-        <w:pStyle w:val="p3"/>
-        <w:rPr>
-          <w:sz w:val="24"/>
-        </w:rPr>
-      </w:pPr>
-      <w:r>
-        <w:rPr>
-          <w:rStyle w:val="apple-tab-span"/>
-          <w:sz w:val="24"/>
-        </w:rPr>
-        <w:tab/>
-      </w:r>
-      <w:r>
-        <w:rPr>
-          <w:rStyle w:val="apple-tab-span"/>
-          <w:sz w:val="24"/>
-        </w:rPr>
-        <w:tab/>
-      </w:r>
-      <w:r>
-        <w:rPr>
-          <w:rStyle w:val="s1"/>
-          <w:sz w:val="24"/>
-        </w:rPr>
-        <w:t>rf_pif</w:t>
-      </w:r>
-      <w:proofErr w:type="gramStart"/>
-      <w:r>
-        <w:rPr>
-          <w:rStyle w:val="s1"/>
-          <w:sz w:val="24"/>
-        </w:rPr>
-        <w:t>3,perf</w:t>
-      </w:r>
-      <w:proofErr w:type="gramEnd"/>
-      <w:r>
-        <w:rPr>
-          <w:rStyle w:val="s1"/>
-          <w:sz w:val="24"/>
-        </w:rPr>
-        <w:t>_pif3,testRes_pif3</w:t>
-      </w:r>
-    </w:p>
-    <w:p>
-      <w:pPr>
-        <w:pStyle w:val="p3"/>
-        <w:rPr>
-          <w:sz w:val="24"/>
-        </w:rPr>
-      </w:pPr>
-      <w:r>
-        <w:rPr>
-          <w:rStyle w:val="apple-tab-span"/>
-          <w:sz w:val="24"/>
-        </w:rPr>
-        <w:tab/>
-      </w:r>
-      <w:r>
-        <w:rPr>
-          <w:rStyle w:val="apple-tab-span"/>
-          <w:sz w:val="24"/>
-        </w:rPr>
-        <w:tab/>
-      </w:r>
-      <w:r>
-        <w:rPr>
-          <w:rStyle w:val="s1"/>
-          <w:sz w:val="24"/>
-        </w:rPr>
-        <w:t>rf_pif</w:t>
-      </w:r>
-      <w:proofErr w:type="gramStart"/>
-      <w:r>
-        <w:rPr>
-          <w:rStyle w:val="s1"/>
-          <w:sz w:val="24"/>
-        </w:rPr>
-        <w:t>4,perf</w:t>
-      </w:r>
-      <w:proofErr w:type="gramEnd"/>
-      <w:r>
-        <w:rPr>
-          <w:rStyle w:val="s1"/>
-          <w:sz w:val="24"/>
-        </w:rPr>
-        <w:t>_pif4,testRes_pif4</w:t>
-      </w:r>
-    </w:p>
-    <w:p>
-      <w:pPr>
-        <w:pStyle w:val="p2"/>
-        <w:rPr>
-          <w:sz w:val="24"/>
-        </w:rPr>
-      </w:pPr>
-    </w:p>
-    <w:p>
-      <w:pPr>
-        <w:pStyle w:val="p3"/>
-        <w:rPr>
-          <w:sz w:val="24"/>
-        </w:rPr>
-      </w:pPr>
-      <w:r>
-        <w:rPr>
-          <w:rStyle w:val="apple-tab-span"/>
-          <w:sz w:val="24"/>
-        </w:rPr>
-        <w:tab/>
-      </w:r>
-      <w:r>
-        <w:rPr>
-          <w:rStyle w:val="apple-tab-span"/>
-          <w:sz w:val="24"/>
-        </w:rPr>
-        <w:tab/>
-      </w:r>
-      <w:r>
-        <w:rPr>
-          <w:rStyle w:val="apple-tab-span"/>
-          <w:sz w:val="24"/>
-        </w:rPr>
-        <w:tab/>
-      </w:r>
-      <w:r>
-        <w:rPr>
-          <w:rStyle w:val="s1"/>
-          <w:sz w:val="24"/>
-        </w:rPr>
-        <w:t>new agents model outputs:</w:t>
-      </w:r>
-    </w:p>
-    <w:p>
-      <w:pPr>
-        <w:pStyle w:val="p3"/>
-        <w:rPr>
-          <w:sz w:val="24"/>
-        </w:rPr>
-      </w:pPr>
-      <w:r>
-        <w:rPr>
-          <w:rStyle w:val="apple-tab-span"/>
-          <w:sz w:val="24"/>
-        </w:rPr>
-        <w:tab/>
-      </w:r>
-      <w:r>
-        <w:rPr>
-          <w:rStyle w:val="apple-tab-span"/>
-          <w:sz w:val="24"/>
-        </w:rPr>
-        <w:tab/>
-      </w:r>
-      <w:r>
-        <w:rPr>
-          <w:rStyle w:val="s1"/>
-          <w:sz w:val="24"/>
-        </w:rPr>
-        <w:t>rf_pif1_</w:t>
-      </w:r>
-      <w:proofErr w:type="gramStart"/>
-      <w:r>
-        <w:rPr>
-          <w:rStyle w:val="s1"/>
-          <w:sz w:val="24"/>
-        </w:rPr>
-        <w:t>newAgents,perf</w:t>
-      </w:r>
-      <w:proofErr w:type="gramEnd"/>
-      <w:r>
-        <w:rPr>
-          <w:rStyle w:val="s1"/>
-          <w:sz w:val="24"/>
-        </w:rPr>
-        <w:t>_pif1_newAgents,testRes_pif1_newAgents</w:t>
-      </w:r>
-    </w:p>
-    <w:p>
-      <w:pPr>
-        <w:pStyle w:val="p3"/>
-        <w:rPr>
-          <w:sz w:val="24"/>
-        </w:rPr>
-      </w:pPr>
-      <w:r>
-        <w:rPr>
-          <w:rStyle w:val="apple-tab-span"/>
-          <w:sz w:val="24"/>
-        </w:rPr>
-        <w:tab/>
-      </w:r>
-      <w:r>
-        <w:rPr>
-          <w:rStyle w:val="apple-tab-span"/>
-          <w:sz w:val="24"/>
-        </w:rPr>
-        <w:tab/>
-      </w:r>
-      <w:r>
-        <w:rPr>
-          <w:rStyle w:val="s1"/>
-          <w:sz w:val="24"/>
-        </w:rPr>
-        <w:t>rf_pif2_</w:t>
-      </w:r>
-      <w:proofErr w:type="gramStart"/>
-      <w:r>
-        <w:rPr>
-          <w:rStyle w:val="s1"/>
-          <w:sz w:val="24"/>
-        </w:rPr>
-        <w:t>newAgents,perf</w:t>
-      </w:r>
-      <w:proofErr w:type="gramEnd"/>
-      <w:r>
-        <w:rPr>
-          <w:rStyle w:val="s1"/>
-          <w:sz w:val="24"/>
-        </w:rPr>
-        <w:t>_pif2_newAgents,testRes_pif2_newAgents</w:t>
-      </w:r>
-    </w:p>
-    <w:p>
-      <w:pPr>
-        <w:pStyle w:val="p3"/>
-        <w:rPr>
-          <w:sz w:val="24"/>
-        </w:rPr>
-      </w:pPr>
-      <w:r>
-        <w:rPr>
-          <w:rStyle w:val="apple-tab-span"/>
-          <w:sz w:val="24"/>
-        </w:rPr>
-        <w:tab/>
-      </w:r>
-      <w:r>
-        <w:rPr>
-          <w:rStyle w:val="apple-tab-span"/>
-          <w:sz w:val="24"/>
-        </w:rPr>
-        <w:tab/>
-      </w:r>
-      <w:r>
-        <w:rPr>
-          <w:rStyle w:val="s1"/>
-          <w:sz w:val="24"/>
-        </w:rPr>
-        <w:t>rf_pif3_</w:t>
-      </w:r>
-      <w:proofErr w:type="gramStart"/>
-      <w:r>
-        <w:rPr>
-          <w:rStyle w:val="s1"/>
-          <w:sz w:val="24"/>
-        </w:rPr>
-        <w:t>newAgents,perf</w:t>
-      </w:r>
-      <w:proofErr w:type="gramEnd"/>
-      <w:r>
-        <w:rPr>
-          <w:rStyle w:val="s1"/>
-          <w:sz w:val="24"/>
-        </w:rPr>
-        <w:t>_pif3_newAgents,testRes_pif3_newAgents</w:t>
-      </w:r>
-    </w:p>
-    <w:p>
-      <w:pPr>
-        <w:pStyle w:val="p3"/>
-        <w:rPr>
-          <w:sz w:val="24"/>
-        </w:rPr>
-      </w:pPr>
-      <w:r>
-        <w:rPr>
-          <w:rStyle w:val="apple-tab-span"/>
-          <w:sz w:val="24"/>
-        </w:rPr>
-        <w:tab/>
-      </w:r>
-      <w:r>
-        <w:rPr>
-          <w:rStyle w:val="apple-tab-span"/>
-          <w:sz w:val="24"/>
-        </w:rPr>
-        <w:tab/>
-      </w:r>
-      <w:r>
-        <w:rPr>
-          <w:rStyle w:val="s1"/>
-          <w:sz w:val="24"/>
-        </w:rPr>
-        <w:t>rf_pif4_</w:t>
-      </w:r>
-      <w:proofErr w:type="gramStart"/>
-      <w:r>
-        <w:rPr>
-          <w:rStyle w:val="s1"/>
-          <w:sz w:val="24"/>
-        </w:rPr>
-        <w:t>newAgents,perf</w:t>
-      </w:r>
-      <w:proofErr w:type="gramEnd"/>
-      <w:r>
-        <w:rPr>
-          <w:rStyle w:val="s1"/>
-          <w:sz w:val="24"/>
-        </w:rPr>
-        <w:t>_pif4_newAgents,testRes_pif4_newAgents</w:t>
-      </w:r>
-    </w:p>
-    <w:p>
-      <w:pPr>
-        <w:pStyle w:val="p3"/>
-        <w:rPr>
-          <w:sz w:val="24"/>
-        </w:rPr>
-      </w:pPr>
-      <w:r>
-        <w:rPr>
-          <w:rStyle w:val="apple-tab-span"/>
-          <w:sz w:val="24"/>
-        </w:rPr>
-        <w:tab/>
-      </w:r>
-      <w:r>
-        <w:rPr>
-          <w:rStyle w:val="apple-tab-span"/>
-          <w:sz w:val="24"/>
-        </w:rPr>
-        <w:tab/>
-      </w:r>
-      <w:r>
-        <w:rPr>
-          <w:rStyle w:val="s1"/>
-          <w:sz w:val="24"/>
-        </w:rPr>
-        <w:t>rf_prem1_</w:t>
-      </w:r>
-      <w:proofErr w:type="gramStart"/>
-      <w:r>
-        <w:rPr>
-          <w:rStyle w:val="s1"/>
-          <w:sz w:val="24"/>
-        </w:rPr>
-        <w:t>newAgents,perf</w:t>
-      </w:r>
-      <w:proofErr w:type="gramEnd"/>
-      <w:r>
-        <w:rPr>
-          <w:rStyle w:val="s1"/>
-          <w:sz w:val="24"/>
-        </w:rPr>
-        <w:t>_prem1_newAgents,testRes_prem1_newAgents</w:t>
-      </w:r>
-    </w:p>
-    <w:p>
-      <w:pPr>
-        <w:pStyle w:val="p3"/>
-        <w:rPr>
-          <w:sz w:val="24"/>
-        </w:rPr>
-      </w:pPr>
-      <w:r>
-        <w:rPr>
-          <w:rStyle w:val="apple-tab-span"/>
-          <w:sz w:val="24"/>
-        </w:rPr>
-        <w:tab/>
-      </w:r>
-      <w:r>
-        <w:rPr>
-          <w:rStyle w:val="apple-tab-span"/>
-          <w:sz w:val="24"/>
-        </w:rPr>
-        <w:tab/>
-      </w:r>
-      <w:r>
-        <w:rPr>
-          <w:rStyle w:val="s1"/>
-          <w:sz w:val="24"/>
-        </w:rPr>
-        <w:t>rf_prem2_</w:t>
-      </w:r>
-      <w:proofErr w:type="gramStart"/>
-      <w:r>
-        <w:rPr>
-          <w:rStyle w:val="s1"/>
-          <w:sz w:val="24"/>
-        </w:rPr>
-        <w:t>newAgents,perf</w:t>
-      </w:r>
-      <w:proofErr w:type="gramEnd"/>
-      <w:r>
-        <w:rPr>
-          <w:rStyle w:val="s1"/>
-          <w:sz w:val="24"/>
-        </w:rPr>
-        <w:t>_prem2_newAgents,testRes_prem2_newAgents</w:t>
-      </w:r>
-    </w:p>
-    <w:p>
-      <w:pPr>
-        <w:pStyle w:val="p3"/>
-        <w:rPr>
-          <w:sz w:val="24"/>
-        </w:rPr>
-      </w:pPr>
-      <w:r>
-        <w:rPr>
-          <w:rStyle w:val="apple-tab-span"/>
-          <w:sz w:val="24"/>
-        </w:rPr>
-        <w:tab/>
-      </w:r>
-      <w:r>
-        <w:rPr>
-          <w:rStyle w:val="apple-tab-span"/>
-          <w:sz w:val="24"/>
-        </w:rPr>
-        <w:tab/>
-      </w:r>
-      <w:r>
-        <w:rPr>
-          <w:rStyle w:val="s1"/>
-          <w:sz w:val="24"/>
-        </w:rPr>
-        <w:t>rf_prem3_</w:t>
-      </w:r>
-      <w:proofErr w:type="gramStart"/>
-      <w:r>
-        <w:rPr>
-          <w:rStyle w:val="s1"/>
-          <w:sz w:val="24"/>
-        </w:rPr>
-        <w:t>newAgents,perf</w:t>
-      </w:r>
-      <w:proofErr w:type="gramEnd"/>
-      <w:r>
-        <w:rPr>
-          <w:rStyle w:val="s1"/>
-          <w:sz w:val="24"/>
-        </w:rPr>
-        <w:t>_prem3_newAgents,testRes_prem3_newAgents</w:t>
-      </w:r>
-    </w:p>
-    <w:p>
-      <w:pPr>
-        <w:pStyle w:val="p3"/>
-        <w:rPr>
-          <w:sz w:val="24"/>
-        </w:rPr>
-      </w:pPr>
-      <w:r>
-        <w:rPr>
-          <w:rStyle w:val="apple-tab-span"/>
-          <w:sz w:val="24"/>
-        </w:rPr>
-        <w:tab/>
-      </w:r>
-      <w:r>
-        <w:rPr>
-          <w:rStyle w:val="apple-tab-span"/>
-          <w:sz w:val="24"/>
-        </w:rPr>
-        <w:tab/>
-      </w:r>
-      <w:r>
-        <w:rPr>
-          <w:rStyle w:val="s1"/>
-          <w:sz w:val="24"/>
-        </w:rPr>
-        <w:t>rf_prem4_</w:t>
-      </w:r>
-      <w:proofErr w:type="gramStart"/>
-      <w:r>
-        <w:rPr>
-          <w:rStyle w:val="s1"/>
-          <w:sz w:val="24"/>
-        </w:rPr>
-        <w:t>newAgents,perf</w:t>
-      </w:r>
-      <w:proofErr w:type="gramEnd"/>
-      <w:r>
-        <w:rPr>
-          <w:rStyle w:val="s1"/>
-          <w:sz w:val="24"/>
-        </w:rPr>
-        <w:t>_prem4_newAgents,testRes_prem4_newAgents</w:t>
+        <w:t>p instead</w:t>
       </w:r>
     </w:p>
     <w:p>

</xml_diff>